<commit_message>
updated with ER diagram
</commit_message>
<xml_diff>
--- a/DOCUMENTATION.docx
+++ b/DOCUMENTATION.docx
@@ -5,6 +5,9 @@
     <w:p>
       <w:pPr>
         <w:pStyle w:val="NoSpacing"/>
+        <w:rPr>
+          <w:noProof/>
+        </w:rPr>
       </w:pPr>
       <w:r>
         <w:t xml:space="preserve">    </w:t>
@@ -12,14 +15,38 @@
       <w:r>
         <w:t xml:space="preserve">          </w:t>
       </w:r>
-      <w:r>
+    </w:p>
+    <w:p>
+      <w:pPr>
+        <w:pStyle w:val="NoSpacing"/>
         <w:rPr>
           <w:noProof/>
         </w:rPr>
+      </w:pPr>
+    </w:p>
+    <w:p>
+      <w:pPr>
+        <w:pStyle w:val="NoSpacing"/>
+        <w:rPr>
+          <w:noProof/>
+        </w:rPr>
+      </w:pPr>
+    </w:p>
+    <w:p>
+      <w:pPr>
+        <w:pStyle w:val="NoSpacing"/>
+      </w:pPr>
+      <w:r>
+        <w:t xml:space="preserve">            </w:t>
+      </w:r>
+      <w:r>
+        <w:rPr>
+          <w:noProof/>
+        </w:rPr>
         <w:drawing>
-          <wp:inline distT="0" distB="0" distL="0" distR="0" wp14:anchorId="2348A223" wp14:editId="7D4E81ED">
-            <wp:extent cx="6886075" cy="5291383"/>
-            <wp:effectExtent l="0" t="2540" r="7620" b="7620"/>
+          <wp:inline distT="0" distB="0" distL="0" distR="0" wp14:anchorId="2348A223" wp14:editId="7129F15B">
+            <wp:extent cx="5488641" cy="5290820"/>
+            <wp:effectExtent l="3493" t="0" r="1587" b="1588"/>
             <wp:docPr id="11" name="Picture 11"/>
             <wp:cNvGraphicFramePr>
               <a:graphicFrameLocks xmlns:a="http://schemas.openxmlformats.org/drawingml/2006/main" noChangeAspect="1"/>
@@ -31,20 +58,27 @@
                     <pic:cNvPr id="1" name=""/>
                     <pic:cNvPicPr/>
                   </pic:nvPicPr>
-                  <pic:blipFill>
+                  <pic:blipFill rotWithShape="1">
                     <a:blip r:embed="rId9"/>
-                    <a:stretch>
-                      <a:fillRect/>
-                    </a:stretch>
+                    <a:srcRect l="20285"/>
+                    <a:stretch/>
                   </pic:blipFill>
-                  <pic:spPr>
+                  <pic:spPr bwMode="auto">
                     <a:xfrm rot="16200000">
                       <a:off x="0" y="0"/>
-                      <a:ext cx="6896833" cy="5299650"/>
+                      <a:ext cx="5497801" cy="5299650"/>
                     </a:xfrm>
                     <a:prstGeom prst="rect">
                       <a:avLst/>
                     </a:prstGeom>
+                    <a:ln>
+                      <a:noFill/>
+                    </a:ln>
+                    <a:extLst>
+                      <a:ext uri="{53640926-AAD7-44D8-BBD7-CCE9431645EC}">
+                        <a14:shadowObscured xmlns:a14="http://schemas.microsoft.com/office/drawing/2010/main"/>
+                      </a:ext>
+                    </a:extLst>
                   </pic:spPr>
                 </pic:pic>
               </a:graphicData>
@@ -69,7 +103,7 @@
     <w:p>
       <w:pPr>
         <w:pStyle w:val="NoSpacing"/>
-        <w:ind w:left="720"/>
+        <w:ind w:left="1440"/>
         <w:rPr>
           <w:rFonts w:ascii="Times New Roman" w:hAnsi="Times New Roman" w:cs="Times New Roman"/>
           <w:b/>
@@ -88,9 +122,13 @@
           <w:sz w:val="28"/>
           <w:szCs w:val="28"/>
         </w:rPr>
-        <w:t>VIJNA  SHETTY</w:t>
-      </w:r>
-      <w:r>
+        <w:t xml:space="preserve">   FAMILY DATABASE MANAGEMENT SYSTEM</w:t>
+      </w:r>
+    </w:p>
+    <w:p>
+      <w:pPr>
+        <w:pStyle w:val="NoSpacing"/>
+        <w:ind w:left="720"/>
         <w:rPr>
           <w:rFonts w:ascii="Times New Roman" w:hAnsi="Times New Roman" w:cs="Times New Roman"/>
           <w:b/>
@@ -99,8 +137,23 @@
           <w:sz w:val="28"/>
           <w:szCs w:val="28"/>
         </w:rPr>
-        <w:tab/>
-      </w:r>
+      </w:pPr>
+    </w:p>
+    <w:p>
+      <w:pPr>
+        <w:pStyle w:val="NoSpacing"/>
+        <w:ind w:left="720"/>
+        <w:rPr>
+          <w:rFonts w:ascii="Times New Roman" w:hAnsi="Times New Roman" w:cs="Times New Roman"/>
+          <w:b/>
+          <w:bCs/>
+          <w:i/>
+          <w:iCs/>
+          <w:color w:val="000000" w:themeColor="text1"/>
+          <w:sz w:val="28"/>
+          <w:szCs w:val="28"/>
+        </w:rPr>
+      </w:pPr>
       <w:r>
         <w:rPr>
           <w:rFonts w:ascii="Times New Roman" w:hAnsi="Times New Roman" w:cs="Times New Roman"/>
@@ -150,17 +203,33 @@
           <w:rFonts w:ascii="Times New Roman" w:hAnsi="Times New Roman" w:cs="Times New Roman"/>
           <w:b/>
           <w:bCs/>
+          <w:i/>
+          <w:iCs/>
+          <w:color w:val="000000" w:themeColor="text1"/>
+          <w:sz w:val="28"/>
+          <w:szCs w:val="28"/>
+        </w:rPr>
+        <w:t>SUBMITTED BY</w:t>
+      </w:r>
+    </w:p>
+    <w:p>
+      <w:pPr>
+        <w:pStyle w:val="NoSpacing"/>
+        <w:ind w:left="720"/>
+        <w:rPr>
+          <w:rFonts w:ascii="Times New Roman" w:hAnsi="Times New Roman" w:cs="Times New Roman"/>
+          <w:b/>
+          <w:bCs/>
           <w:color w:val="FF0000"/>
           <w:sz w:val="28"/>
           <w:szCs w:val="28"/>
         </w:rPr>
-        <w:tab/>
-        <w:t>4SO20AI058</w:t>
-      </w:r>
+      </w:pPr>
     </w:p>
     <w:p>
       <w:pPr>
         <w:pStyle w:val="NoSpacing"/>
+        <w:ind w:left="720"/>
         <w:rPr>
           <w:rFonts w:ascii="Times New Roman" w:hAnsi="Times New Roman" w:cs="Times New Roman"/>
           <w:b/>
@@ -174,7 +243,7 @@
     <w:p>
       <w:pPr>
         <w:pStyle w:val="NoSpacing"/>
-        <w:ind w:firstLine="720"/>
+        <w:ind w:left="720"/>
         <w:rPr>
           <w:rFonts w:ascii="Times New Roman" w:hAnsi="Times New Roman" w:cs="Times New Roman"/>
           <w:b/>
@@ -184,7 +253,11 @@
           <w:szCs w:val="28"/>
         </w:rPr>
       </w:pPr>
-      <w:r>
+    </w:p>
+    <w:p>
+      <w:pPr>
+        <w:pStyle w:val="NoSpacing"/>
+        <w:ind w:left="720"/>
         <w:rPr>
           <w:rFonts w:ascii="Times New Roman" w:hAnsi="Times New Roman" w:cs="Times New Roman"/>
           <w:b/>
@@ -193,7 +266,137 @@
           <w:sz w:val="28"/>
           <w:szCs w:val="28"/>
         </w:rPr>
-        <w:t>VINEETH  SHENOY  P</w:t>
+      </w:pPr>
+      <w:proofErr w:type="gramStart"/>
+      <w:r>
+        <w:rPr>
+          <w:rFonts w:ascii="Times New Roman" w:hAnsi="Times New Roman" w:cs="Times New Roman"/>
+          <w:b/>
+          <w:bCs/>
+          <w:color w:val="FF0000"/>
+          <w:sz w:val="28"/>
+          <w:szCs w:val="28"/>
+        </w:rPr>
+        <w:t>VIJNA  SHETTY</w:t>
+      </w:r>
+      <w:proofErr w:type="gramEnd"/>
+      <w:r>
+        <w:rPr>
+          <w:rFonts w:ascii="Times New Roman" w:hAnsi="Times New Roman" w:cs="Times New Roman"/>
+          <w:b/>
+          <w:bCs/>
+          <w:color w:val="FF0000"/>
+          <w:sz w:val="28"/>
+          <w:szCs w:val="28"/>
+        </w:rPr>
+        <w:tab/>
+      </w:r>
+      <w:r>
+        <w:rPr>
+          <w:rFonts w:ascii="Times New Roman" w:hAnsi="Times New Roman" w:cs="Times New Roman"/>
+          <w:b/>
+          <w:bCs/>
+          <w:color w:val="FF0000"/>
+          <w:sz w:val="28"/>
+          <w:szCs w:val="28"/>
+        </w:rPr>
+        <w:tab/>
+      </w:r>
+      <w:r>
+        <w:rPr>
+          <w:rFonts w:ascii="Times New Roman" w:hAnsi="Times New Roman" w:cs="Times New Roman"/>
+          <w:b/>
+          <w:bCs/>
+          <w:color w:val="FF0000"/>
+          <w:sz w:val="28"/>
+          <w:szCs w:val="28"/>
+        </w:rPr>
+        <w:tab/>
+      </w:r>
+      <w:r>
+        <w:rPr>
+          <w:rFonts w:ascii="Times New Roman" w:hAnsi="Times New Roman" w:cs="Times New Roman"/>
+          <w:b/>
+          <w:bCs/>
+          <w:color w:val="FF0000"/>
+          <w:sz w:val="28"/>
+          <w:szCs w:val="28"/>
+        </w:rPr>
+        <w:tab/>
+      </w:r>
+      <w:r>
+        <w:rPr>
+          <w:rFonts w:ascii="Times New Roman" w:hAnsi="Times New Roman" w:cs="Times New Roman"/>
+          <w:b/>
+          <w:bCs/>
+          <w:color w:val="FF0000"/>
+          <w:sz w:val="28"/>
+          <w:szCs w:val="28"/>
+        </w:rPr>
+        <w:tab/>
+      </w:r>
+      <w:r>
+        <w:rPr>
+          <w:rFonts w:ascii="Times New Roman" w:hAnsi="Times New Roman" w:cs="Times New Roman"/>
+          <w:b/>
+          <w:bCs/>
+          <w:color w:val="FF0000"/>
+          <w:sz w:val="28"/>
+          <w:szCs w:val="28"/>
+        </w:rPr>
+        <w:tab/>
+        <w:t>4SO20AI058</w:t>
+      </w:r>
+    </w:p>
+    <w:p>
+      <w:pPr>
+        <w:pStyle w:val="NoSpacing"/>
+        <w:rPr>
+          <w:rFonts w:ascii="Times New Roman" w:hAnsi="Times New Roman" w:cs="Times New Roman"/>
+          <w:b/>
+          <w:bCs/>
+          <w:color w:val="FF0000"/>
+          <w:sz w:val="28"/>
+          <w:szCs w:val="28"/>
+        </w:rPr>
+      </w:pPr>
+    </w:p>
+    <w:p>
+      <w:pPr>
+        <w:pStyle w:val="NoSpacing"/>
+        <w:ind w:firstLine="720"/>
+        <w:rPr>
+          <w:rFonts w:ascii="Times New Roman" w:hAnsi="Times New Roman" w:cs="Times New Roman"/>
+          <w:b/>
+          <w:bCs/>
+          <w:color w:val="FF0000"/>
+          <w:sz w:val="28"/>
+          <w:szCs w:val="28"/>
+        </w:rPr>
+      </w:pPr>
+      <w:proofErr w:type="gramStart"/>
+      <w:r>
+        <w:rPr>
+          <w:rFonts w:ascii="Times New Roman" w:hAnsi="Times New Roman" w:cs="Times New Roman"/>
+          <w:b/>
+          <w:bCs/>
+          <w:color w:val="FF0000"/>
+          <w:sz w:val="28"/>
+          <w:szCs w:val="28"/>
+        </w:rPr>
+        <w:t>VINEETH  SHENOY</w:t>
+      </w:r>
+      <w:proofErr w:type="gramEnd"/>
+      <w:r>
+        <w:rPr>
+          <w:rFonts w:ascii="Times New Roman" w:hAnsi="Times New Roman" w:cs="Times New Roman"/>
+          <w:b/>
+          <w:bCs/>
+          <w:color w:val="FF0000"/>
+          <w:sz w:val="28"/>
+          <w:szCs w:val="28"/>
+        </w:rPr>
+        <w:t xml:space="preserve">  P</w:t>
       </w:r>
       <w:r>
         <w:rPr>
@@ -662,7 +865,15 @@
               <w:sz w:val="24"/>
               <w:szCs w:val="24"/>
             </w:rPr>
-            <w:t>………………………………………………………………</w:t>
+            <w:t>……………………………………………………………</w:t>
+          </w:r>
+          <w:proofErr w:type="gramStart"/>
+          <w:r>
+            <w:rPr>
+              <w:sz w:val="24"/>
+              <w:szCs w:val="24"/>
+            </w:rPr>
+            <w:t>…</w:t>
           </w:r>
           <w:r>
             <w:rPr>
@@ -671,6 +882,7 @@
             </w:rPr>
             <w:t>..</w:t>
           </w:r>
+          <w:proofErr w:type="gramEnd"/>
           <w:r>
             <w:rPr>
               <w:sz w:val="24"/>
@@ -774,7 +986,15 @@
               <w:sz w:val="24"/>
               <w:szCs w:val="24"/>
             </w:rPr>
-            <w:t>Non-Functional Requirements</w:t>
+            <w:t xml:space="preserve">Non-Functional </w:t>
+          </w:r>
+          <w:proofErr w:type="gramStart"/>
+          <w:r>
+            <w:rPr>
+              <w:sz w:val="24"/>
+              <w:szCs w:val="24"/>
+            </w:rPr>
+            <w:t>Requirements</w:t>
           </w:r>
           <w:r>
             <w:rPr>
@@ -788,7 +1008,15 @@
               <w:sz w:val="24"/>
               <w:szCs w:val="24"/>
             </w:rPr>
-            <w:t>……………………………………………………………………….</w:t>
+            <w:t>…</w:t>
+          </w:r>
+          <w:proofErr w:type="gramEnd"/>
+          <w:r>
+            <w:rPr>
+              <w:sz w:val="24"/>
+              <w:szCs w:val="24"/>
+            </w:rPr>
+            <w:t>…………………………………………………………………….</w:t>
           </w:r>
           <w:r>
             <w:rPr>
@@ -803,6 +1031,38 @@
               <w:szCs w:val="24"/>
             </w:rPr>
             <w:t>6</w:t>
+          </w:r>
+        </w:p>
+        <w:p>
+          <w:pPr>
+            <w:ind w:left="1080"/>
+            <w:rPr>
+              <w:b/>
+              <w:bCs/>
+              <w:sz w:val="24"/>
+              <w:szCs w:val="24"/>
+              <w:lang w:val="en-US"/>
+            </w:rPr>
+          </w:pPr>
+          <w:r>
+            <w:rPr>
+              <w:b/>
+              <w:bCs/>
+              <w:sz w:val="24"/>
+              <w:szCs w:val="24"/>
+              <w:lang w:val="en-US"/>
+            </w:rPr>
+            <w:t xml:space="preserve">4.2.3    Software and Hardware Required…………………………………………………………………… </w:t>
+          </w:r>
+          <w:r>
+            <w:rPr>
+              <w:b/>
+              <w:bCs/>
+              <w:sz w:val="24"/>
+              <w:szCs w:val="24"/>
+              <w:lang w:val="en-US"/>
+            </w:rPr>
+            <w:t>7</w:t>
           </w:r>
         </w:p>
         <w:p>
@@ -982,7 +1242,7 @@
               <w:szCs w:val="22"/>
               <w:lang w:val="en-US"/>
             </w:rPr>
-            <w:t>7</w:t>
+            <w:t>8</w:t>
           </w:r>
         </w:p>
         <w:p>
@@ -1029,7 +1289,7 @@
               <w:szCs w:val="22"/>
               <w:lang w:val="en-US"/>
             </w:rPr>
-            <w:t>7</w:t>
+            <w:t>8</w:t>
           </w:r>
         </w:p>
         <w:p>
@@ -1056,7 +1316,18 @@
               <w:szCs w:val="22"/>
               <w:lang w:val="en-US"/>
             </w:rPr>
-            <w:t>Couple_Family ………………………………………………………………………………………………………….</w:t>
+            <w:t>Couple_Family ………………………………………………………………………………………………………</w:t>
+          </w:r>
+          <w:proofErr w:type="gramStart"/>
+          <w:r>
+            <w:rPr>
+              <w:b/>
+              <w:bCs/>
+              <w:sz w:val="22"/>
+              <w:szCs w:val="22"/>
+              <w:lang w:val="en-US"/>
+            </w:rPr>
+            <w:t>….</w:t>
           </w:r>
           <w:r>
             <w:rPr>
@@ -1066,7 +1337,18 @@
               <w:szCs w:val="22"/>
               <w:lang w:val="en-US"/>
             </w:rPr>
-            <w:t xml:space="preserve">. </w:t>
+            <w:t>.</w:t>
+          </w:r>
+          <w:proofErr w:type="gramEnd"/>
+          <w:r>
+            <w:rPr>
+              <w:b/>
+              <w:bCs/>
+              <w:sz w:val="22"/>
+              <w:szCs w:val="22"/>
+              <w:lang w:val="en-US"/>
+            </w:rPr>
+            <w:t xml:space="preserve"> </w:t>
           </w:r>
           <w:r>
             <w:rPr>
@@ -1076,7 +1358,7 @@
               <w:szCs w:val="22"/>
               <w:lang w:val="en-US"/>
             </w:rPr>
-            <w:t>7</w:t>
+            <w:t>8</w:t>
           </w:r>
         </w:p>
         <w:p>
@@ -1103,7 +1385,18 @@
               <w:szCs w:val="22"/>
               <w:lang w:val="en-US"/>
             </w:rPr>
-            <w:t>Parents …………………………………………………………………………………………………………………….</w:t>
+            <w:t>Parents …………………………………………………………………………………………………………………</w:t>
+          </w:r>
+          <w:proofErr w:type="gramStart"/>
+          <w:r>
+            <w:rPr>
+              <w:b/>
+              <w:bCs/>
+              <w:sz w:val="22"/>
+              <w:szCs w:val="22"/>
+              <w:lang w:val="en-US"/>
+            </w:rPr>
+            <w:t>….</w:t>
           </w:r>
           <w:r>
             <w:rPr>
@@ -1113,7 +1406,18 @@
               <w:szCs w:val="22"/>
               <w:lang w:val="en-US"/>
             </w:rPr>
-            <w:t xml:space="preserve">. </w:t>
+            <w:t>.</w:t>
+          </w:r>
+          <w:proofErr w:type="gramEnd"/>
+          <w:r>
+            <w:rPr>
+              <w:b/>
+              <w:bCs/>
+              <w:sz w:val="22"/>
+              <w:szCs w:val="22"/>
+              <w:lang w:val="en-US"/>
+            </w:rPr>
+            <w:t xml:space="preserve"> </w:t>
           </w:r>
           <w:r>
             <w:rPr>
@@ -1264,7 +1568,7 @@
               <w:szCs w:val="22"/>
               <w:lang w:val="en-US"/>
             </w:rPr>
-            <w:t>8</w:t>
+            <w:t>9</w:t>
           </w:r>
         </w:p>
         <w:p>
@@ -1311,7 +1615,7 @@
               <w:szCs w:val="22"/>
               <w:lang w:val="en-US"/>
             </w:rPr>
-            <w:t>8</w:t>
+            <w:t>9</w:t>
           </w:r>
         </w:p>
         <w:p>
@@ -1350,6 +1654,7 @@
             </w:rPr>
             <w:t>-Relationship Diagram ………………………………………………………………………………………………</w:t>
           </w:r>
+          <w:proofErr w:type="gramStart"/>
           <w:r>
             <w:rPr>
               <w:b/>
@@ -1360,6 +1665,7 @@
             </w:rPr>
             <w:t>…..</w:t>
           </w:r>
+          <w:proofErr w:type="gramEnd"/>
           <w:r>
             <w:rPr>
               <w:b/>
@@ -1510,6 +1816,7 @@
     </w:p>
     <w:p>
       <w:pPr>
+        <w:jc w:val="center"/>
         <w:rPr>
           <w:rFonts w:ascii="Times New Roman" w:hAnsi="Times New Roman" w:cs="Times New Roman"/>
           <w:b/>
@@ -1518,10 +1825,7 @@
           <w:szCs w:val="28"/>
         </w:rPr>
       </w:pPr>
-    </w:p>
-    <w:p>
-      <w:pPr>
-        <w:jc w:val="center"/>
+      <w:r>
         <w:rPr>
           <w:rFonts w:ascii="Times New Roman" w:hAnsi="Times New Roman" w:cs="Times New Roman"/>
           <w:b/>
@@ -1529,8 +1833,31 @@
           <w:sz w:val="28"/>
           <w:szCs w:val="28"/>
         </w:rPr>
-      </w:pPr>
-      <w:r>
+        <w:lastRenderedPageBreak/>
+        <w:t>PREFACE</w:t>
+      </w:r>
+    </w:p>
+    <w:p>
+      <w:pPr>
+        <w:jc w:val="both"/>
+        <w:rPr>
+          <w:rFonts w:ascii="Times New Roman" w:hAnsi="Times New Roman" w:cs="Times New Roman"/>
+          <w:sz w:val="24"/>
+          <w:szCs w:val="24"/>
+        </w:rPr>
+      </w:pPr>
+      <w:r>
+        <w:rPr>
+          <w:rFonts w:ascii="Times New Roman" w:hAnsi="Times New Roman" w:cs="Times New Roman"/>
+          <w:sz w:val="24"/>
+          <w:szCs w:val="24"/>
+        </w:rPr>
+        <w:t xml:space="preserve">This is the report of Family Database Management system designed by Vineeth Shenoy P and Vijna Shetty of Department of ICBS. The Report contains the Problem statement, Requirements Specifications, Design of solution, Software development Model used and its implementation, Testing phase details, software and framework used for developing the Backend and Frontend of the Application. As of the current Edition (edition 1), the report will consist the title of the project, Problem statement, Detailed Description of the project, Software requirements specification and the Design of the Database. The design of the database includes the specification of various entities identified, their relationships, attributes, constraints, their representation in an ER diagram and Schema diagram. The future editions will contain various updates and the changes compared to previous editions will be specified in every preface. </w:t>
+      </w:r>
+    </w:p>
+    <w:p>
+      <w:pPr>
+        <w:jc w:val="both"/>
         <w:rPr>
           <w:rFonts w:ascii="Times New Roman" w:hAnsi="Times New Roman" w:cs="Times New Roman"/>
           <w:b/>
@@ -1538,27 +1865,7 @@
           <w:sz w:val="28"/>
           <w:szCs w:val="28"/>
         </w:rPr>
-        <w:lastRenderedPageBreak/>
-        <w:t>PREFACE</w:t>
-      </w:r>
-    </w:p>
-    <w:p>
-      <w:pPr>
-        <w:jc w:val="both"/>
-        <w:rPr>
-          <w:rFonts w:ascii="Times New Roman" w:hAnsi="Times New Roman" w:cs="Times New Roman"/>
-          <w:sz w:val="24"/>
-          <w:szCs w:val="24"/>
-        </w:rPr>
-      </w:pPr>
-      <w:r>
-        <w:rPr>
-          <w:rFonts w:ascii="Times New Roman" w:hAnsi="Times New Roman" w:cs="Times New Roman"/>
-          <w:sz w:val="24"/>
-          <w:szCs w:val="24"/>
-        </w:rPr>
-        <w:t xml:space="preserve">This is the report of Family Database Management system designed by Vineeth Shenoy P and Vijna Shetty of Department of ICBS. The Report contains the Problem statement, Requirements Specifications, Design of solution, Software development Model used and its implementation, Testing phase details, software and framework used for developing the Backend and Frontend of the Application. As of the current Edition (edition 1), the report will consist the title of the project, Problem statement, Detailed Description of the project, Software requirements specification and the Design of the Database. The design of the database includes the specification of various entities identified, their relationships, attributes, constraints, their representation in an ER diagram and Schema diagram. The future editions will contain various updates and the changes compared to previous editions will be specified in every preface. </w:t>
-      </w:r>
+      </w:pPr>
     </w:p>
     <w:p>
       <w:pPr>
@@ -1757,22 +2064,21 @@
         <w:jc w:val="both"/>
         <w:rPr>
           <w:rFonts w:ascii="Times New Roman" w:hAnsi="Times New Roman" w:cs="Times New Roman"/>
+          <w:sz w:val="24"/>
+          <w:szCs w:val="24"/>
+        </w:rPr>
+      </w:pPr>
+      <w:r>
+        <w:rPr>
+          <w:rFonts w:ascii="Times New Roman" w:hAnsi="Times New Roman" w:cs="Times New Roman"/>
           <w:b/>
           <w:bCs/>
           <w:sz w:val="28"/>
           <w:szCs w:val="28"/>
         </w:rPr>
-      </w:pPr>
-    </w:p>
-    <w:p>
-      <w:pPr>
-        <w:jc w:val="both"/>
-        <w:rPr>
-          <w:rFonts w:ascii="Times New Roman" w:hAnsi="Times New Roman" w:cs="Times New Roman"/>
-          <w:sz w:val="24"/>
-          <w:szCs w:val="24"/>
-        </w:rPr>
-      </w:pPr>
+        <w:lastRenderedPageBreak/>
+        <w:t>1.</w:t>
+      </w:r>
       <w:r>
         <w:rPr>
           <w:rFonts w:ascii="Times New Roman" w:hAnsi="Times New Roman" w:cs="Times New Roman"/>
@@ -1781,10 +2087,20 @@
           <w:sz w:val="28"/>
           <w:szCs w:val="28"/>
         </w:rPr>
-        <w:lastRenderedPageBreak/>
-        <w:t>1.</w:t>
-      </w:r>
-      <w:r>
+        <w:t xml:space="preserve">PROJECT TITLE: </w:t>
+      </w:r>
+      <w:r>
+        <w:rPr>
+          <w:rFonts w:ascii="Times New Roman" w:hAnsi="Times New Roman" w:cs="Times New Roman"/>
+          <w:sz w:val="24"/>
+          <w:szCs w:val="24"/>
+        </w:rPr>
+        <w:t xml:space="preserve">FAMILY DATABASE MANAGEMENT SYSTEM </w:t>
+      </w:r>
+    </w:p>
+    <w:p>
+      <w:pPr>
+        <w:jc w:val="both"/>
         <w:rPr>
           <w:rFonts w:ascii="Times New Roman" w:hAnsi="Times New Roman" w:cs="Times New Roman"/>
           <w:b/>
@@ -1792,30 +2108,8 @@
           <w:sz w:val="28"/>
           <w:szCs w:val="28"/>
         </w:rPr>
-        <w:t xml:space="preserve">PROJECT TITLE: </w:t>
-      </w:r>
-      <w:r>
-        <w:rPr>
-          <w:rFonts w:ascii="Times New Roman" w:hAnsi="Times New Roman" w:cs="Times New Roman"/>
-          <w:sz w:val="24"/>
-          <w:szCs w:val="24"/>
-        </w:rPr>
-        <w:t xml:space="preserve">FAMILY DATABASE MANAGEMENT SYSTEM </w:t>
-      </w:r>
-    </w:p>
-    <w:p>
-      <w:pPr>
-        <w:jc w:val="both"/>
-        <w:rPr>
-          <w:rFonts w:ascii="Times New Roman" w:hAnsi="Times New Roman" w:cs="Times New Roman"/>
-          <w:sz w:val="24"/>
-          <w:szCs w:val="24"/>
-        </w:rPr>
-      </w:pPr>
-    </w:p>
-    <w:p>
-      <w:pPr>
-        <w:jc w:val="both"/>
+      </w:pPr>
+      <w:r>
         <w:rPr>
           <w:rFonts w:ascii="Times New Roman" w:hAnsi="Times New Roman" w:cs="Times New Roman"/>
           <w:b/>
@@ -1823,7 +2117,8 @@
           <w:sz w:val="28"/>
           <w:szCs w:val="28"/>
         </w:rPr>
-      </w:pPr>
+        <w:t>2.</w:t>
+      </w:r>
       <w:r>
         <w:rPr>
           <w:rFonts w:ascii="Times New Roman" w:hAnsi="Times New Roman" w:cs="Times New Roman"/>
@@ -1832,7 +2127,7 @@
           <w:sz w:val="28"/>
           <w:szCs w:val="28"/>
         </w:rPr>
-        <w:t>2.</w:t>
+        <w:t>PROBLEM</w:t>
       </w:r>
       <w:r>
         <w:rPr>
@@ -1842,16 +2137,6 @@
           <w:sz w:val="28"/>
           <w:szCs w:val="28"/>
         </w:rPr>
-        <w:t>PROBLEM</w:t>
-      </w:r>
-      <w:r>
-        <w:rPr>
-          <w:rFonts w:ascii="Times New Roman" w:hAnsi="Times New Roman" w:cs="Times New Roman"/>
-          <w:b/>
-          <w:bCs/>
-          <w:sz w:val="28"/>
-          <w:szCs w:val="28"/>
-        </w:rPr>
         <w:t xml:space="preserve"> STATEMENT:</w:t>
       </w:r>
     </w:p>
@@ -1996,7 +2281,25 @@
           <w:sz w:val="24"/>
           <w:szCs w:val="24"/>
         </w:rPr>
-        <w:t xml:space="preserve"> will resolve all of these problems and provide many more features.</w:t>
+        <w:t xml:space="preserve"> will resolve </w:t>
+      </w:r>
+      <w:proofErr w:type="gramStart"/>
+      <w:r>
+        <w:rPr>
+          <w:rFonts w:ascii="Times New Roman" w:hAnsi="Times New Roman" w:cs="Times New Roman"/>
+          <w:sz w:val="24"/>
+          <w:szCs w:val="24"/>
+        </w:rPr>
+        <w:t>all of</w:t>
+      </w:r>
+      <w:proofErr w:type="gramEnd"/>
+      <w:r>
+        <w:rPr>
+          <w:rFonts w:ascii="Times New Roman" w:hAnsi="Times New Roman" w:cs="Times New Roman"/>
+          <w:sz w:val="24"/>
+          <w:szCs w:val="24"/>
+        </w:rPr>
+        <w:t xml:space="preserve"> these problems and provide many more features.</w:t>
       </w:r>
     </w:p>
     <w:p>
@@ -2403,7 +2706,6 @@
           <w:sz w:val="24"/>
           <w:szCs w:val="24"/>
         </w:rPr>
-        <w:lastRenderedPageBreak/>
         <w:t>It will maintain the count of members in each family.</w:t>
       </w:r>
     </w:p>
@@ -2426,6 +2728,7 @@
           <w:sz w:val="24"/>
           <w:szCs w:val="24"/>
         </w:rPr>
+        <w:lastRenderedPageBreak/>
         <w:t>In future updates it will be utilizing image recognition features to recognise family members and return their name and relationship.</w:t>
       </w:r>
     </w:p>
@@ -2883,6 +3186,16 @@
         <w:jc w:val="both"/>
         <w:rPr>
           <w:rFonts w:ascii="Times New Roman" w:hAnsi="Times New Roman" w:cs="Times New Roman"/>
+          <w:sz w:val="24"/>
+          <w:szCs w:val="24"/>
+        </w:rPr>
+      </w:pPr>
+    </w:p>
+    <w:p>
+      <w:pPr>
+        <w:jc w:val="both"/>
+        <w:rPr>
+          <w:rFonts w:ascii="Times New Roman" w:hAnsi="Times New Roman" w:cs="Times New Roman"/>
           <w:b/>
           <w:bCs/>
           <w:sz w:val="24"/>
@@ -2916,7 +3229,25 @@
           <w:sz w:val="24"/>
           <w:szCs w:val="24"/>
         </w:rPr>
-        <w:t>These are statements of services the system should provide, how the system should react to particular inputs and how the system should behave in particular situations. In some cases, the functional requirements may also explicitly state what the system should not do.</w:t>
+        <w:t xml:space="preserve">These are statements of services the system should provide, how the system should react to </w:t>
+      </w:r>
+      <w:proofErr w:type="gramStart"/>
+      <w:r>
+        <w:rPr>
+          <w:rFonts w:ascii="Times New Roman" w:hAnsi="Times New Roman" w:cs="Times New Roman"/>
+          <w:sz w:val="24"/>
+          <w:szCs w:val="24"/>
+        </w:rPr>
+        <w:t>particular inputs</w:t>
+      </w:r>
+      <w:proofErr w:type="gramEnd"/>
+      <w:r>
+        <w:rPr>
+          <w:rFonts w:ascii="Times New Roman" w:hAnsi="Times New Roman" w:cs="Times New Roman"/>
+          <w:sz w:val="24"/>
+          <w:szCs w:val="24"/>
+        </w:rPr>
+        <w:t xml:space="preserve"> and how the system should behave in particular situations. In some cases, the functional requirements may also explicitly state what the system should not do.</w:t>
       </w:r>
     </w:p>
     <w:p>
@@ -3554,10 +3885,252 @@
         <w:jc w:val="both"/>
         <w:rPr>
           <w:rFonts w:ascii="Times New Roman" w:hAnsi="Times New Roman" w:cs="Times New Roman"/>
-          <w:sz w:val="24"/>
-          <w:szCs w:val="24"/>
-        </w:rPr>
-      </w:pPr>
+          <w:b/>
+          <w:bCs/>
+          <w:sz w:val="24"/>
+          <w:szCs w:val="24"/>
+        </w:rPr>
+      </w:pPr>
+      <w:r>
+        <w:rPr>
+          <w:rFonts w:ascii="Times New Roman" w:hAnsi="Times New Roman" w:cs="Times New Roman"/>
+          <w:b/>
+          <w:bCs/>
+          <w:sz w:val="24"/>
+          <w:szCs w:val="24"/>
+        </w:rPr>
+        <w:t>4.2.3 Software and Hardware Required:</w:t>
+      </w:r>
+    </w:p>
+    <w:p>
+      <w:pPr>
+        <w:pStyle w:val="ListParagraph"/>
+        <w:numPr>
+          <w:ilvl w:val="0"/>
+          <w:numId w:val="11"/>
+        </w:numPr>
+        <w:jc w:val="both"/>
+        <w:rPr>
+          <w:rFonts w:ascii="Times New Roman" w:hAnsi="Times New Roman" w:cs="Times New Roman"/>
+          <w:sz w:val="24"/>
+          <w:szCs w:val="24"/>
+        </w:rPr>
+      </w:pPr>
+      <w:r>
+        <w:rPr>
+          <w:rFonts w:ascii="Times New Roman" w:hAnsi="Times New Roman" w:cs="Times New Roman"/>
+          <w:sz w:val="24"/>
+          <w:szCs w:val="24"/>
+        </w:rPr>
+        <w:t>Backend: Django, Python 3.10</w:t>
+      </w:r>
+    </w:p>
+    <w:p>
+      <w:pPr>
+        <w:pStyle w:val="ListParagraph"/>
+        <w:numPr>
+          <w:ilvl w:val="0"/>
+          <w:numId w:val="11"/>
+        </w:numPr>
+        <w:jc w:val="both"/>
+        <w:rPr>
+          <w:rFonts w:ascii="Times New Roman" w:hAnsi="Times New Roman" w:cs="Times New Roman"/>
+          <w:sz w:val="24"/>
+          <w:szCs w:val="24"/>
+        </w:rPr>
+      </w:pPr>
+      <w:r>
+        <w:rPr>
+          <w:rFonts w:ascii="Times New Roman" w:hAnsi="Times New Roman" w:cs="Times New Roman"/>
+          <w:sz w:val="24"/>
+          <w:szCs w:val="24"/>
+        </w:rPr>
+        <w:t>Frontend: HTML, CSS, JS</w:t>
+      </w:r>
+    </w:p>
+    <w:p>
+      <w:pPr>
+        <w:pStyle w:val="ListParagraph"/>
+        <w:numPr>
+          <w:ilvl w:val="0"/>
+          <w:numId w:val="11"/>
+        </w:numPr>
+        <w:jc w:val="both"/>
+        <w:rPr>
+          <w:rFonts w:ascii="Times New Roman" w:hAnsi="Times New Roman" w:cs="Times New Roman"/>
+          <w:sz w:val="24"/>
+          <w:szCs w:val="24"/>
+        </w:rPr>
+      </w:pPr>
+      <w:r>
+        <w:rPr>
+          <w:rFonts w:ascii="Times New Roman" w:hAnsi="Times New Roman" w:cs="Times New Roman"/>
+          <w:sz w:val="24"/>
+          <w:szCs w:val="24"/>
+        </w:rPr>
+        <w:t>Database Language: MySQL</w:t>
+      </w:r>
+    </w:p>
+    <w:p>
+      <w:pPr>
+        <w:pStyle w:val="ListParagraph"/>
+        <w:numPr>
+          <w:ilvl w:val="0"/>
+          <w:numId w:val="11"/>
+        </w:numPr>
+        <w:jc w:val="both"/>
+        <w:rPr>
+          <w:rFonts w:ascii="Times New Roman" w:hAnsi="Times New Roman" w:cs="Times New Roman"/>
+          <w:sz w:val="24"/>
+          <w:szCs w:val="24"/>
+        </w:rPr>
+      </w:pPr>
+      <w:r>
+        <w:rPr>
+          <w:rFonts w:ascii="Times New Roman" w:hAnsi="Times New Roman" w:cs="Times New Roman"/>
+          <w:sz w:val="24"/>
+          <w:szCs w:val="24"/>
+        </w:rPr>
+        <w:t>IDE: VS Code</w:t>
+      </w:r>
+    </w:p>
+    <w:p>
+      <w:pPr>
+        <w:pStyle w:val="ListParagraph"/>
+        <w:numPr>
+          <w:ilvl w:val="0"/>
+          <w:numId w:val="11"/>
+        </w:numPr>
+        <w:jc w:val="both"/>
+        <w:rPr>
+          <w:rFonts w:ascii="Times New Roman" w:hAnsi="Times New Roman" w:cs="Times New Roman"/>
+          <w:sz w:val="24"/>
+          <w:szCs w:val="24"/>
+        </w:rPr>
+      </w:pPr>
+      <w:r>
+        <w:rPr>
+          <w:rFonts w:ascii="Times New Roman" w:hAnsi="Times New Roman" w:cs="Times New Roman"/>
+          <w:sz w:val="24"/>
+          <w:szCs w:val="24"/>
+        </w:rPr>
+        <w:t>Repository Server: Github</w:t>
+      </w:r>
+    </w:p>
+    <w:p>
+      <w:pPr>
+        <w:pStyle w:val="ListParagraph"/>
+        <w:numPr>
+          <w:ilvl w:val="0"/>
+          <w:numId w:val="11"/>
+        </w:numPr>
+        <w:jc w:val="both"/>
+        <w:rPr>
+          <w:rFonts w:ascii="Times New Roman" w:hAnsi="Times New Roman" w:cs="Times New Roman"/>
+          <w:sz w:val="24"/>
+          <w:szCs w:val="24"/>
+        </w:rPr>
+      </w:pPr>
+      <w:r>
+        <w:rPr>
+          <w:rFonts w:ascii="Times New Roman" w:hAnsi="Times New Roman" w:cs="Times New Roman"/>
+          <w:sz w:val="24"/>
+          <w:szCs w:val="24"/>
+        </w:rPr>
+        <w:t>UML Diagram Design Software: Lucidchart</w:t>
+      </w:r>
+    </w:p>
+    <w:p>
+      <w:pPr>
+        <w:pStyle w:val="ListParagraph"/>
+        <w:numPr>
+          <w:ilvl w:val="0"/>
+          <w:numId w:val="11"/>
+        </w:numPr>
+        <w:jc w:val="both"/>
+        <w:rPr>
+          <w:rFonts w:ascii="Times New Roman" w:hAnsi="Times New Roman" w:cs="Times New Roman"/>
+          <w:sz w:val="24"/>
+          <w:szCs w:val="24"/>
+        </w:rPr>
+      </w:pPr>
+      <w:r>
+        <w:rPr>
+          <w:rFonts w:ascii="Times New Roman" w:hAnsi="Times New Roman" w:cs="Times New Roman"/>
+          <w:sz w:val="24"/>
+          <w:szCs w:val="24"/>
+        </w:rPr>
+        <w:t xml:space="preserve">System Requirement: </w:t>
+      </w:r>
+    </w:p>
+    <w:p>
+      <w:pPr>
+        <w:pStyle w:val="ListParagraph"/>
+        <w:numPr>
+          <w:ilvl w:val="0"/>
+          <w:numId w:val="12"/>
+        </w:numPr>
+        <w:jc w:val="both"/>
+        <w:rPr>
+          <w:rFonts w:ascii="Times New Roman" w:hAnsi="Times New Roman" w:cs="Times New Roman"/>
+          <w:sz w:val="24"/>
+          <w:szCs w:val="24"/>
+        </w:rPr>
+      </w:pPr>
+      <w:r>
+        <w:rPr>
+          <w:rFonts w:ascii="Times New Roman" w:hAnsi="Times New Roman" w:cs="Times New Roman"/>
+          <w:sz w:val="24"/>
+          <w:szCs w:val="24"/>
+        </w:rPr>
+        <w:t xml:space="preserve">Processor: i3 or above, </w:t>
+      </w:r>
+    </w:p>
+    <w:p>
+      <w:pPr>
+        <w:pStyle w:val="ListParagraph"/>
+        <w:numPr>
+          <w:ilvl w:val="0"/>
+          <w:numId w:val="12"/>
+        </w:numPr>
+        <w:jc w:val="both"/>
+        <w:rPr>
+          <w:rFonts w:ascii="Times New Roman" w:hAnsi="Times New Roman" w:cs="Times New Roman"/>
+          <w:sz w:val="24"/>
+          <w:szCs w:val="24"/>
+        </w:rPr>
+      </w:pPr>
+      <w:r>
+        <w:rPr>
+          <w:rFonts w:ascii="Times New Roman" w:hAnsi="Times New Roman" w:cs="Times New Roman"/>
+          <w:sz w:val="24"/>
+          <w:szCs w:val="24"/>
+        </w:rPr>
+        <w:t>RAM: 4GB or above,</w:t>
+      </w:r>
+    </w:p>
+    <w:p>
+      <w:pPr>
+        <w:pStyle w:val="ListParagraph"/>
+        <w:numPr>
+          <w:ilvl w:val="0"/>
+          <w:numId w:val="12"/>
+        </w:numPr>
+        <w:jc w:val="both"/>
+        <w:rPr>
+          <w:rFonts w:ascii="Times New Roman" w:hAnsi="Times New Roman" w:cs="Times New Roman"/>
+          <w:sz w:val="24"/>
+          <w:szCs w:val="24"/>
+        </w:rPr>
+      </w:pPr>
+      <w:r>
+        <w:rPr>
+          <w:rFonts w:ascii="Times New Roman" w:hAnsi="Times New Roman" w:cs="Times New Roman"/>
+          <w:sz w:val="24"/>
+          <w:szCs w:val="24"/>
+        </w:rPr>
+        <w:t>Browser: Brave, Edge, Chrome.</w:t>
+      </w:r>
     </w:p>
     <w:p>
       <w:pPr>
@@ -3901,20 +4474,51 @@
         <w:jc w:val="both"/>
         <w:rPr>
           <w:rFonts w:ascii="Times New Roman" w:hAnsi="Times New Roman" w:cs="Times New Roman"/>
-          <w:b/>
-          <w:bCs/>
-          <w:sz w:val="24"/>
-          <w:szCs w:val="24"/>
-        </w:rPr>
-      </w:pPr>
-      <w:r>
-        <w:rPr>
-          <w:rFonts w:ascii="Times New Roman" w:hAnsi="Times New Roman" w:cs="Times New Roman"/>
-          <w:b/>
-          <w:bCs/>
-          <w:sz w:val="24"/>
-          <w:szCs w:val="24"/>
-        </w:rPr>
+          <w:sz w:val="24"/>
+          <w:szCs w:val="24"/>
+        </w:rPr>
+      </w:pPr>
+    </w:p>
+    <w:p>
+      <w:pPr>
+        <w:jc w:val="both"/>
+        <w:rPr>
+          <w:rFonts w:ascii="Times New Roman" w:hAnsi="Times New Roman" w:cs="Times New Roman"/>
+          <w:sz w:val="24"/>
+          <w:szCs w:val="24"/>
+        </w:rPr>
+      </w:pPr>
+    </w:p>
+    <w:p>
+      <w:pPr>
+        <w:jc w:val="both"/>
+        <w:rPr>
+          <w:rFonts w:ascii="Times New Roman" w:hAnsi="Times New Roman" w:cs="Times New Roman"/>
+          <w:sz w:val="24"/>
+          <w:szCs w:val="24"/>
+        </w:rPr>
+      </w:pPr>
+    </w:p>
+    <w:p>
+      <w:pPr>
+        <w:jc w:val="both"/>
+        <w:rPr>
+          <w:rFonts w:ascii="Times New Roman" w:hAnsi="Times New Roman" w:cs="Times New Roman"/>
+          <w:b/>
+          <w:bCs/>
+          <w:sz w:val="24"/>
+          <w:szCs w:val="24"/>
+        </w:rPr>
+      </w:pPr>
+      <w:r>
+        <w:rPr>
+          <w:rFonts w:ascii="Times New Roman" w:hAnsi="Times New Roman" w:cs="Times New Roman"/>
+          <w:b/>
+          <w:bCs/>
+          <w:sz w:val="24"/>
+          <w:szCs w:val="24"/>
+        </w:rPr>
+        <w:lastRenderedPageBreak/>
         <w:t xml:space="preserve">5.2 Table Descriptions: </w:t>
       </w:r>
     </w:p>
@@ -4128,13 +4732,23 @@
                 <w:szCs w:val="24"/>
               </w:rPr>
             </w:pPr>
-            <w:r>
-              <w:rPr>
-                <w:rFonts w:ascii="Times New Roman" w:hAnsi="Times New Roman" w:cs="Times New Roman"/>
-                <w:sz w:val="24"/>
-                <w:szCs w:val="24"/>
-              </w:rPr>
-              <w:t>VARCHAR(18)</w:t>
+            <w:proofErr w:type="gramStart"/>
+            <w:r>
+              <w:rPr>
+                <w:rFonts w:ascii="Times New Roman" w:hAnsi="Times New Roman" w:cs="Times New Roman"/>
+                <w:sz w:val="24"/>
+                <w:szCs w:val="24"/>
+              </w:rPr>
+              <w:t>VARCHAR(</w:t>
+            </w:r>
+            <w:proofErr w:type="gramEnd"/>
+            <w:r>
+              <w:rPr>
+                <w:rFonts w:ascii="Times New Roman" w:hAnsi="Times New Roman" w:cs="Times New Roman"/>
+                <w:sz w:val="24"/>
+                <w:szCs w:val="24"/>
+              </w:rPr>
+              <w:t>18)</w:t>
             </w:r>
           </w:p>
         </w:tc>
@@ -4245,13 +4859,23 @@
                 <w:szCs w:val="24"/>
               </w:rPr>
             </w:pPr>
-            <w:r>
-              <w:rPr>
-                <w:rFonts w:ascii="Times New Roman" w:hAnsi="Times New Roman" w:cs="Times New Roman"/>
-                <w:sz w:val="24"/>
-                <w:szCs w:val="24"/>
-              </w:rPr>
-              <w:t>VARCHAR(20)</w:t>
+            <w:proofErr w:type="gramStart"/>
+            <w:r>
+              <w:rPr>
+                <w:rFonts w:ascii="Times New Roman" w:hAnsi="Times New Roman" w:cs="Times New Roman"/>
+                <w:sz w:val="24"/>
+                <w:szCs w:val="24"/>
+              </w:rPr>
+              <w:t>VARCHAR(</w:t>
+            </w:r>
+            <w:proofErr w:type="gramEnd"/>
+            <w:r>
+              <w:rPr>
+                <w:rFonts w:ascii="Times New Roman" w:hAnsi="Times New Roman" w:cs="Times New Roman"/>
+                <w:sz w:val="24"/>
+                <w:szCs w:val="24"/>
+              </w:rPr>
+              <w:t>20)</w:t>
             </w:r>
           </w:p>
         </w:tc>
@@ -4354,13 +4978,23 @@
                 <w:szCs w:val="24"/>
               </w:rPr>
             </w:pPr>
-            <w:r>
-              <w:rPr>
-                <w:rFonts w:ascii="Times New Roman" w:hAnsi="Times New Roman" w:cs="Times New Roman"/>
-                <w:sz w:val="24"/>
-                <w:szCs w:val="24"/>
-              </w:rPr>
-              <w:t>VARCHAR(20)</w:t>
+            <w:proofErr w:type="gramStart"/>
+            <w:r>
+              <w:rPr>
+                <w:rFonts w:ascii="Times New Roman" w:hAnsi="Times New Roman" w:cs="Times New Roman"/>
+                <w:sz w:val="24"/>
+                <w:szCs w:val="24"/>
+              </w:rPr>
+              <w:t>VARCHAR(</w:t>
+            </w:r>
+            <w:proofErr w:type="gramEnd"/>
+            <w:r>
+              <w:rPr>
+                <w:rFonts w:ascii="Times New Roman" w:hAnsi="Times New Roman" w:cs="Times New Roman"/>
+                <w:sz w:val="24"/>
+                <w:szCs w:val="24"/>
+              </w:rPr>
+              <w:t>20)</w:t>
             </w:r>
           </w:p>
         </w:tc>
@@ -4463,13 +5097,23 @@
                 <w:szCs w:val="24"/>
               </w:rPr>
             </w:pPr>
-            <w:r>
-              <w:rPr>
-                <w:rFonts w:ascii="Times New Roman" w:hAnsi="Times New Roman" w:cs="Times New Roman"/>
-                <w:sz w:val="24"/>
-                <w:szCs w:val="24"/>
-              </w:rPr>
-              <w:t>VARCHAR(20)</w:t>
+            <w:proofErr w:type="gramStart"/>
+            <w:r>
+              <w:rPr>
+                <w:rFonts w:ascii="Times New Roman" w:hAnsi="Times New Roman" w:cs="Times New Roman"/>
+                <w:sz w:val="24"/>
+                <w:szCs w:val="24"/>
+              </w:rPr>
+              <w:t>VARCHAR(</w:t>
+            </w:r>
+            <w:proofErr w:type="gramEnd"/>
+            <w:r>
+              <w:rPr>
+                <w:rFonts w:ascii="Times New Roman" w:hAnsi="Times New Roman" w:cs="Times New Roman"/>
+                <w:sz w:val="24"/>
+                <w:szCs w:val="24"/>
+              </w:rPr>
+              <w:t>20)</w:t>
             </w:r>
           </w:p>
         </w:tc>
@@ -4995,13 +5639,23 @@
                 <w:szCs w:val="24"/>
               </w:rPr>
             </w:pPr>
-            <w:r>
-              <w:rPr>
-                <w:rFonts w:ascii="Times New Roman" w:hAnsi="Times New Roman" w:cs="Times New Roman"/>
-                <w:sz w:val="24"/>
-                <w:szCs w:val="24"/>
-              </w:rPr>
-              <w:t>VARCHAR(18)</w:t>
+            <w:proofErr w:type="gramStart"/>
+            <w:r>
+              <w:rPr>
+                <w:rFonts w:ascii="Times New Roman" w:hAnsi="Times New Roman" w:cs="Times New Roman"/>
+                <w:sz w:val="24"/>
+                <w:szCs w:val="24"/>
+              </w:rPr>
+              <w:t>VARCHAR(</w:t>
+            </w:r>
+            <w:proofErr w:type="gramEnd"/>
+            <w:r>
+              <w:rPr>
+                <w:rFonts w:ascii="Times New Roman" w:hAnsi="Times New Roman" w:cs="Times New Roman"/>
+                <w:sz w:val="24"/>
+                <w:szCs w:val="24"/>
+              </w:rPr>
+              <w:t>18)</w:t>
             </w:r>
           </w:p>
         </w:tc>
@@ -5227,6 +5881,7 @@
                 <w:szCs w:val="24"/>
               </w:rPr>
             </w:pPr>
+            <w:proofErr w:type="gramStart"/>
             <w:r>
               <w:rPr>
                 <w:rFonts w:ascii="Times New Roman" w:hAnsi="Times New Roman" w:cs="Times New Roman"/>
@@ -5235,6 +5890,7 @@
               </w:rPr>
               <w:t>VARCHAR(</w:t>
             </w:r>
+            <w:proofErr w:type="gramEnd"/>
             <w:r>
               <w:rPr>
                 <w:rFonts w:ascii="Times New Roman" w:hAnsi="Times New Roman" w:cs="Times New Roman"/>
@@ -5363,6 +6019,7 @@
                 <w:szCs w:val="24"/>
               </w:rPr>
             </w:pPr>
+            <w:proofErr w:type="gramStart"/>
             <w:r>
               <w:rPr>
                 <w:rFonts w:ascii="Times New Roman" w:hAnsi="Times New Roman" w:cs="Times New Roman"/>
@@ -5371,6 +6028,7 @@
               </w:rPr>
               <w:t>VARCHAR(</w:t>
             </w:r>
+            <w:proofErr w:type="gramEnd"/>
             <w:r>
               <w:rPr>
                 <w:rFonts w:ascii="Times New Roman" w:hAnsi="Times New Roman" w:cs="Times New Roman"/>
@@ -5715,13 +6373,23 @@
                 <w:szCs w:val="24"/>
               </w:rPr>
             </w:pPr>
-            <w:r>
-              <w:rPr>
-                <w:rFonts w:ascii="Times New Roman" w:hAnsi="Times New Roman" w:cs="Times New Roman"/>
-                <w:sz w:val="24"/>
-                <w:szCs w:val="24"/>
-              </w:rPr>
-              <w:t>VARCHAR(18)</w:t>
+            <w:proofErr w:type="gramStart"/>
+            <w:r>
+              <w:rPr>
+                <w:rFonts w:ascii="Times New Roman" w:hAnsi="Times New Roman" w:cs="Times New Roman"/>
+                <w:sz w:val="24"/>
+                <w:szCs w:val="24"/>
+              </w:rPr>
+              <w:t>VARCHAR(</w:t>
+            </w:r>
+            <w:proofErr w:type="gramEnd"/>
+            <w:r>
+              <w:rPr>
+                <w:rFonts w:ascii="Times New Roman" w:hAnsi="Times New Roman" w:cs="Times New Roman"/>
+                <w:sz w:val="24"/>
+                <w:szCs w:val="24"/>
+              </w:rPr>
+              <w:t>18)</w:t>
             </w:r>
           </w:p>
         </w:tc>
@@ -5843,6 +6511,7 @@
                 <w:szCs w:val="24"/>
               </w:rPr>
             </w:pPr>
+            <w:proofErr w:type="gramStart"/>
             <w:r>
               <w:rPr>
                 <w:rFonts w:ascii="Times New Roman" w:hAnsi="Times New Roman" w:cs="Times New Roman"/>
@@ -5851,6 +6520,7 @@
               </w:rPr>
               <w:t>VARCHAR(</w:t>
             </w:r>
+            <w:proofErr w:type="gramEnd"/>
             <w:r>
               <w:rPr>
                 <w:rFonts w:ascii="Times New Roman" w:hAnsi="Times New Roman" w:cs="Times New Roman"/>
@@ -5987,6 +6657,7 @@
                 <w:szCs w:val="24"/>
               </w:rPr>
             </w:pPr>
+            <w:proofErr w:type="gramStart"/>
             <w:r>
               <w:rPr>
                 <w:rFonts w:ascii="Times New Roman" w:hAnsi="Times New Roman" w:cs="Times New Roman"/>
@@ -5995,6 +6666,7 @@
               </w:rPr>
               <w:t>VARCHAR(</w:t>
             </w:r>
+            <w:proofErr w:type="gramEnd"/>
             <w:r>
               <w:rPr>
                 <w:rFonts w:ascii="Times New Roman" w:hAnsi="Times New Roman" w:cs="Times New Roman"/>
@@ -6320,13 +6992,23 @@
                 <w:szCs w:val="24"/>
               </w:rPr>
             </w:pPr>
-            <w:r>
-              <w:rPr>
-                <w:rFonts w:ascii="Times New Roman" w:hAnsi="Times New Roman" w:cs="Times New Roman"/>
-                <w:sz w:val="24"/>
-                <w:szCs w:val="24"/>
-              </w:rPr>
-              <w:t>VARCHAR(18)</w:t>
+            <w:proofErr w:type="gramStart"/>
+            <w:r>
+              <w:rPr>
+                <w:rFonts w:ascii="Times New Roman" w:hAnsi="Times New Roman" w:cs="Times New Roman"/>
+                <w:sz w:val="24"/>
+                <w:szCs w:val="24"/>
+              </w:rPr>
+              <w:t>VARCHAR(</w:t>
+            </w:r>
+            <w:proofErr w:type="gramEnd"/>
+            <w:r>
+              <w:rPr>
+                <w:rFonts w:ascii="Times New Roman" w:hAnsi="Times New Roman" w:cs="Times New Roman"/>
+                <w:sz w:val="24"/>
+                <w:szCs w:val="24"/>
+              </w:rPr>
+              <w:t>18)</w:t>
             </w:r>
           </w:p>
         </w:tc>
@@ -6658,6 +7340,7 @@
                 <w:szCs w:val="24"/>
               </w:rPr>
             </w:pPr>
+            <w:proofErr w:type="gramStart"/>
             <w:r>
               <w:rPr>
                 <w:rFonts w:ascii="Times New Roman" w:hAnsi="Times New Roman" w:cs="Times New Roman"/>
@@ -6666,6 +7349,7 @@
               </w:rPr>
               <w:t>VARCHAR(</w:t>
             </w:r>
+            <w:proofErr w:type="gramEnd"/>
             <w:r>
               <w:rPr>
                 <w:rFonts w:ascii="Times New Roman" w:hAnsi="Times New Roman" w:cs="Times New Roman"/>
@@ -6786,13 +7470,23 @@
                 <w:szCs w:val="24"/>
               </w:rPr>
             </w:pPr>
-            <w:r>
-              <w:rPr>
-                <w:rFonts w:ascii="Times New Roman" w:hAnsi="Times New Roman" w:cs="Times New Roman"/>
-                <w:sz w:val="24"/>
-                <w:szCs w:val="24"/>
-              </w:rPr>
-              <w:t>VARCHAR(20)</w:t>
+            <w:proofErr w:type="gramStart"/>
+            <w:r>
+              <w:rPr>
+                <w:rFonts w:ascii="Times New Roman" w:hAnsi="Times New Roman" w:cs="Times New Roman"/>
+                <w:sz w:val="24"/>
+                <w:szCs w:val="24"/>
+              </w:rPr>
+              <w:t>VARCHAR(</w:t>
+            </w:r>
+            <w:proofErr w:type="gramEnd"/>
+            <w:r>
+              <w:rPr>
+                <w:rFonts w:ascii="Times New Roman" w:hAnsi="Times New Roman" w:cs="Times New Roman"/>
+                <w:sz w:val="24"/>
+                <w:szCs w:val="24"/>
+              </w:rPr>
+              <w:t>20)</w:t>
             </w:r>
           </w:p>
         </w:tc>
@@ -6895,13 +7589,23 @@
                 <w:szCs w:val="24"/>
               </w:rPr>
             </w:pPr>
-            <w:r>
-              <w:rPr>
-                <w:rFonts w:ascii="Times New Roman" w:hAnsi="Times New Roman" w:cs="Times New Roman"/>
-                <w:sz w:val="24"/>
-                <w:szCs w:val="24"/>
-              </w:rPr>
-              <w:t>VARCHAR(20)</w:t>
+            <w:proofErr w:type="gramStart"/>
+            <w:r>
+              <w:rPr>
+                <w:rFonts w:ascii="Times New Roman" w:hAnsi="Times New Roman" w:cs="Times New Roman"/>
+                <w:sz w:val="24"/>
+                <w:szCs w:val="24"/>
+              </w:rPr>
+              <w:t>VARCHAR(</w:t>
+            </w:r>
+            <w:proofErr w:type="gramEnd"/>
+            <w:r>
+              <w:rPr>
+                <w:rFonts w:ascii="Times New Roman" w:hAnsi="Times New Roman" w:cs="Times New Roman"/>
+                <w:sz w:val="24"/>
+                <w:szCs w:val="24"/>
+              </w:rPr>
+              <w:t>20)</w:t>
             </w:r>
           </w:p>
         </w:tc>
@@ -7004,13 +7708,23 @@
                 <w:szCs w:val="24"/>
               </w:rPr>
             </w:pPr>
-            <w:r>
-              <w:rPr>
-                <w:rFonts w:ascii="Times New Roman" w:hAnsi="Times New Roman" w:cs="Times New Roman"/>
-                <w:sz w:val="24"/>
-                <w:szCs w:val="24"/>
-              </w:rPr>
-              <w:t>TINYINT(1)</w:t>
+            <w:proofErr w:type="gramStart"/>
+            <w:r>
+              <w:rPr>
+                <w:rFonts w:ascii="Times New Roman" w:hAnsi="Times New Roman" w:cs="Times New Roman"/>
+                <w:sz w:val="24"/>
+                <w:szCs w:val="24"/>
+              </w:rPr>
+              <w:t>TINYINT(</w:t>
+            </w:r>
+            <w:proofErr w:type="gramEnd"/>
+            <w:r>
+              <w:rPr>
+                <w:rFonts w:ascii="Times New Roman" w:hAnsi="Times New Roman" w:cs="Times New Roman"/>
+                <w:sz w:val="24"/>
+                <w:szCs w:val="24"/>
+              </w:rPr>
+              <w:t>1)</w:t>
             </w:r>
           </w:p>
         </w:tc>
@@ -7316,13 +8030,23 @@
                 <w:szCs w:val="24"/>
               </w:rPr>
             </w:pPr>
-            <w:r>
-              <w:rPr>
-                <w:rFonts w:ascii="Times New Roman" w:hAnsi="Times New Roman" w:cs="Times New Roman"/>
-                <w:sz w:val="24"/>
-                <w:szCs w:val="24"/>
-              </w:rPr>
-              <w:t>VARCHAR(18)</w:t>
+            <w:proofErr w:type="gramStart"/>
+            <w:r>
+              <w:rPr>
+                <w:rFonts w:ascii="Times New Roman" w:hAnsi="Times New Roman" w:cs="Times New Roman"/>
+                <w:sz w:val="24"/>
+                <w:szCs w:val="24"/>
+              </w:rPr>
+              <w:t>VARCHAR(</w:t>
+            </w:r>
+            <w:proofErr w:type="gramEnd"/>
+            <w:r>
+              <w:rPr>
+                <w:rFonts w:ascii="Times New Roman" w:hAnsi="Times New Roman" w:cs="Times New Roman"/>
+                <w:sz w:val="24"/>
+                <w:szCs w:val="24"/>
+              </w:rPr>
+              <w:t>18)</w:t>
             </w:r>
           </w:p>
         </w:tc>
@@ -7436,13 +8160,23 @@
                 <w:szCs w:val="24"/>
               </w:rPr>
             </w:pPr>
-            <w:r>
-              <w:rPr>
-                <w:rFonts w:ascii="Times New Roman" w:hAnsi="Times New Roman" w:cs="Times New Roman"/>
-                <w:sz w:val="24"/>
-                <w:szCs w:val="24"/>
-              </w:rPr>
-              <w:t>VARCHAR(20)</w:t>
+            <w:proofErr w:type="gramStart"/>
+            <w:r>
+              <w:rPr>
+                <w:rFonts w:ascii="Times New Roman" w:hAnsi="Times New Roman" w:cs="Times New Roman"/>
+                <w:sz w:val="24"/>
+                <w:szCs w:val="24"/>
+              </w:rPr>
+              <w:t>VARCHAR(</w:t>
+            </w:r>
+            <w:proofErr w:type="gramEnd"/>
+            <w:r>
+              <w:rPr>
+                <w:rFonts w:ascii="Times New Roman" w:hAnsi="Times New Roman" w:cs="Times New Roman"/>
+                <w:sz w:val="24"/>
+                <w:szCs w:val="24"/>
+              </w:rPr>
+              <w:t>20)</w:t>
             </w:r>
           </w:p>
         </w:tc>
@@ -7664,6 +8398,7 @@
           <w:sz w:val="24"/>
           <w:szCs w:val="24"/>
         </w:rPr>
+        <w:lastRenderedPageBreak/>
         <w:t>5.2.6 Events:</w:t>
       </w:r>
     </w:p>
@@ -7857,13 +8592,23 @@
                 <w:szCs w:val="24"/>
               </w:rPr>
             </w:pPr>
-            <w:r>
-              <w:rPr>
-                <w:rFonts w:ascii="Times New Roman" w:hAnsi="Times New Roman" w:cs="Times New Roman"/>
-                <w:sz w:val="24"/>
-                <w:szCs w:val="24"/>
-              </w:rPr>
-              <w:t>VARCHAR(18)</w:t>
+            <w:proofErr w:type="gramStart"/>
+            <w:r>
+              <w:rPr>
+                <w:rFonts w:ascii="Times New Roman" w:hAnsi="Times New Roman" w:cs="Times New Roman"/>
+                <w:sz w:val="24"/>
+                <w:szCs w:val="24"/>
+              </w:rPr>
+              <w:t>VARCHAR(</w:t>
+            </w:r>
+            <w:proofErr w:type="gramEnd"/>
+            <w:r>
+              <w:rPr>
+                <w:rFonts w:ascii="Times New Roman" w:hAnsi="Times New Roman" w:cs="Times New Roman"/>
+                <w:sz w:val="24"/>
+                <w:szCs w:val="24"/>
+              </w:rPr>
+              <w:t>18)</w:t>
             </w:r>
           </w:p>
         </w:tc>
@@ -7977,13 +8722,23 @@
                 <w:szCs w:val="24"/>
               </w:rPr>
             </w:pPr>
-            <w:r>
-              <w:rPr>
-                <w:rFonts w:ascii="Times New Roman" w:hAnsi="Times New Roman" w:cs="Times New Roman"/>
-                <w:sz w:val="24"/>
-                <w:szCs w:val="24"/>
-              </w:rPr>
-              <w:t>VARCHAR(20)</w:t>
+            <w:proofErr w:type="gramStart"/>
+            <w:r>
+              <w:rPr>
+                <w:rFonts w:ascii="Times New Roman" w:hAnsi="Times New Roman" w:cs="Times New Roman"/>
+                <w:sz w:val="24"/>
+                <w:szCs w:val="24"/>
+              </w:rPr>
+              <w:t>VARCHAR(</w:t>
+            </w:r>
+            <w:proofErr w:type="gramEnd"/>
+            <w:r>
+              <w:rPr>
+                <w:rFonts w:ascii="Times New Roman" w:hAnsi="Times New Roman" w:cs="Times New Roman"/>
+                <w:sz w:val="24"/>
+                <w:szCs w:val="24"/>
+              </w:rPr>
+              <w:t>20)</w:t>
             </w:r>
           </w:p>
         </w:tc>
@@ -8401,13 +9156,23 @@
                 <w:szCs w:val="24"/>
               </w:rPr>
             </w:pPr>
-            <w:r>
-              <w:rPr>
-                <w:rFonts w:ascii="Times New Roman" w:hAnsi="Times New Roman" w:cs="Times New Roman"/>
-                <w:sz w:val="24"/>
-                <w:szCs w:val="24"/>
-              </w:rPr>
-              <w:t>VARCHAR(18)</w:t>
+            <w:proofErr w:type="gramStart"/>
+            <w:r>
+              <w:rPr>
+                <w:rFonts w:ascii="Times New Roman" w:hAnsi="Times New Roman" w:cs="Times New Roman"/>
+                <w:sz w:val="24"/>
+                <w:szCs w:val="24"/>
+              </w:rPr>
+              <w:t>VARCHAR(</w:t>
+            </w:r>
+            <w:proofErr w:type="gramEnd"/>
+            <w:r>
+              <w:rPr>
+                <w:rFonts w:ascii="Times New Roman" w:hAnsi="Times New Roman" w:cs="Times New Roman"/>
+                <w:sz w:val="24"/>
+                <w:szCs w:val="24"/>
+              </w:rPr>
+              <w:t>18)</w:t>
             </w:r>
           </w:p>
         </w:tc>
@@ -8521,6 +9286,7 @@
                 <w:szCs w:val="24"/>
               </w:rPr>
             </w:pPr>
+            <w:proofErr w:type="gramStart"/>
             <w:r>
               <w:rPr>
                 <w:rFonts w:ascii="Times New Roman" w:hAnsi="Times New Roman" w:cs="Times New Roman"/>
@@ -8529,6 +9295,7 @@
               </w:rPr>
               <w:t>VARCHAR(</w:t>
             </w:r>
+            <w:proofErr w:type="gramEnd"/>
             <w:r>
               <w:rPr>
                 <w:rFonts w:ascii="Times New Roman" w:hAnsi="Times New Roman" w:cs="Times New Roman"/>
@@ -8657,13 +9424,23 @@
                 <w:szCs w:val="24"/>
               </w:rPr>
             </w:pPr>
-            <w:r>
-              <w:rPr>
-                <w:rFonts w:ascii="Times New Roman" w:hAnsi="Times New Roman" w:cs="Times New Roman"/>
-                <w:sz w:val="24"/>
-                <w:szCs w:val="24"/>
-              </w:rPr>
-              <w:t>VARCHAR(18)</w:t>
+            <w:proofErr w:type="gramStart"/>
+            <w:r>
+              <w:rPr>
+                <w:rFonts w:ascii="Times New Roman" w:hAnsi="Times New Roman" w:cs="Times New Roman"/>
+                <w:sz w:val="24"/>
+                <w:szCs w:val="24"/>
+              </w:rPr>
+              <w:t>VARCHAR(</w:t>
+            </w:r>
+            <w:proofErr w:type="gramEnd"/>
+            <w:r>
+              <w:rPr>
+                <w:rFonts w:ascii="Times New Roman" w:hAnsi="Times New Roman" w:cs="Times New Roman"/>
+                <w:sz w:val="24"/>
+                <w:szCs w:val="24"/>
+              </w:rPr>
+              <w:t>18)</w:t>
             </w:r>
           </w:p>
         </w:tc>
@@ -8761,85 +9538,16 @@
           <w:szCs w:val="24"/>
         </w:rPr>
       </w:pPr>
-    </w:p>
-    <w:p>
-      <w:pPr>
-        <w:jc w:val="both"/>
-        <w:rPr>
-          <w:rFonts w:ascii="Times New Roman" w:hAnsi="Times New Roman" w:cs="Times New Roman"/>
-          <w:b/>
-          <w:bCs/>
-          <w:sz w:val="24"/>
-          <w:szCs w:val="24"/>
-        </w:rPr>
-      </w:pPr>
-      <w:r>
-        <w:rPr>
-          <w:rFonts w:ascii="Times New Roman" w:hAnsi="Times New Roman" w:cs="Times New Roman"/>
-          <w:b/>
-          <w:bCs/>
-          <w:sz w:val="24"/>
-          <w:szCs w:val="24"/>
-        </w:rPr>
-        <w:lastRenderedPageBreak/>
-        <w:t>5.3</w:t>
-      </w:r>
-      <w:r>
-        <w:rPr>
-          <w:rFonts w:ascii="Times New Roman" w:hAnsi="Times New Roman" w:cs="Times New Roman"/>
-          <w:b/>
-          <w:bCs/>
-          <w:sz w:val="24"/>
-          <w:szCs w:val="24"/>
-        </w:rPr>
-        <w:t xml:space="preserve"> Entity-Relationship Diagram</w:t>
-      </w:r>
-      <w:r>
-        <w:rPr>
-          <w:rFonts w:ascii="Times New Roman" w:hAnsi="Times New Roman" w:cs="Times New Roman"/>
-          <w:b/>
-          <w:bCs/>
-          <w:sz w:val="24"/>
-          <w:szCs w:val="24"/>
-        </w:rPr>
-        <w:t>:</w:t>
-      </w:r>
-    </w:p>
-    <w:p>
-      <w:pPr>
-        <w:jc w:val="both"/>
-        <w:rPr>
-          <w:rFonts w:ascii="Times New Roman" w:hAnsi="Times New Roman" w:cs="Times New Roman"/>
-          <w:b/>
-          <w:bCs/>
-          <w:sz w:val="24"/>
-          <w:szCs w:val="24"/>
-        </w:rPr>
-      </w:pPr>
-    </w:p>
-    <w:p>
-      <w:pPr>
-        <w:jc w:val="both"/>
-        <w:rPr>
-          <w:rFonts w:ascii="Times New Roman" w:hAnsi="Times New Roman" w:cs="Times New Roman"/>
-          <w:b/>
-          <w:bCs/>
-          <w:sz w:val="24"/>
-          <w:szCs w:val="24"/>
-        </w:rPr>
-      </w:pPr>
-    </w:p>
-    <w:p>
-      <w:pPr>
-        <w:jc w:val="both"/>
-        <w:rPr>
-          <w:rFonts w:ascii="Times New Roman" w:hAnsi="Times New Roman" w:cs="Times New Roman"/>
-          <w:b/>
-          <w:bCs/>
-          <w:sz w:val="24"/>
-          <w:szCs w:val="24"/>
-        </w:rPr>
-      </w:pPr>
+      <w:r>
+        <w:rPr>
+          <w:rFonts w:ascii="Times New Roman" w:hAnsi="Times New Roman" w:cs="Times New Roman"/>
+          <w:b/>
+          <w:bCs/>
+          <w:sz w:val="24"/>
+          <w:szCs w:val="24"/>
+        </w:rPr>
+        <w:t>5.3 Entity-Relationship Diagram:</w:t>
+      </w:r>
     </w:p>
     <w:p>
       <w:pPr>
@@ -8862,10 +9570,18 @@
           <w:szCs w:val="24"/>
         </w:rPr>
         <w:drawing>
-          <wp:inline distT="0" distB="0" distL="0" distR="0" wp14:anchorId="0C9EA56B" wp14:editId="41FE4CA8">
-            <wp:extent cx="6178159" cy="4458970"/>
+          <wp:anchor distT="0" distB="0" distL="114300" distR="114300" simplePos="0" relativeHeight="251658240" behindDoc="0" locked="0" layoutInCell="1" allowOverlap="1" wp14:anchorId="7D9E8BCB" wp14:editId="1938A7B5">
+            <wp:simplePos x="0" y="0"/>
+            <wp:positionH relativeFrom="margin">
+              <wp:align>center</wp:align>
+            </wp:positionH>
+            <wp:positionV relativeFrom="margin">
+              <wp:posOffset>3573054</wp:posOffset>
+            </wp:positionV>
+            <wp:extent cx="6751738" cy="4784271"/>
             <wp:effectExtent l="0" t="0" r="0" b="0"/>
-            <wp:docPr id="34" name="Picture 34"/>
+            <wp:wrapSquare wrapText="bothSides"/>
+            <wp:docPr id="1" name="Picture 1"/>
             <wp:cNvGraphicFramePr>
               <a:graphicFrameLocks xmlns:a="http://schemas.openxmlformats.org/drawingml/2006/main" noChangeAspect="1"/>
             </wp:cNvGraphicFramePr>
@@ -8873,121 +9589,36 @@
               <a:graphicData uri="http://schemas.openxmlformats.org/drawingml/2006/picture">
                 <pic:pic xmlns:pic="http://schemas.openxmlformats.org/drawingml/2006/picture">
                   <pic:nvPicPr>
-                    <pic:cNvPr id="1" name=""/>
+                    <pic:cNvPr id="1" name="Picture 1"/>
                     <pic:cNvPicPr/>
                   </pic:nvPicPr>
-                  <pic:blipFill rotWithShape="1">
-                    <a:blip r:embed="rId10"/>
-                    <a:srcRect l="171"/>
-                    <a:stretch/>
+                  <pic:blipFill>
+                    <a:blip r:embed="rId10" cstate="print">
+                      <a:extLst>
+                        <a:ext uri="{28A0092B-C50C-407E-A947-70E740481C1C}">
+                          <a14:useLocalDpi xmlns:a14="http://schemas.microsoft.com/office/drawing/2010/main" val="0"/>
+                        </a:ext>
+                      </a:extLst>
+                    </a:blip>
+                    <a:stretch>
+                      <a:fillRect/>
+                    </a:stretch>
                   </pic:blipFill>
-                  <pic:spPr bwMode="auto">
+                  <pic:spPr>
                     <a:xfrm>
                       <a:off x="0" y="0"/>
-                      <a:ext cx="6178159" cy="4458970"/>
+                      <a:ext cx="6751738" cy="4784271"/>
                     </a:xfrm>
                     <a:prstGeom prst="rect">
                       <a:avLst/>
                     </a:prstGeom>
-                    <a:ln>
-                      <a:noFill/>
-                    </a:ln>
-                    <a:extLst>
-                      <a:ext uri="{53640926-AAD7-44D8-BBD7-CCE9431645EC}">
-                        <a14:shadowObscured xmlns:a14="http://schemas.microsoft.com/office/drawing/2010/main"/>
-                      </a:ext>
-                    </a:extLst>
                   </pic:spPr>
                 </pic:pic>
               </a:graphicData>
             </a:graphic>
-          </wp:inline>
+          </wp:anchor>
         </w:drawing>
       </w:r>
-    </w:p>
-    <w:p>
-      <w:pPr>
-        <w:jc w:val="both"/>
-        <w:rPr>
-          <w:rFonts w:ascii="Times New Roman" w:hAnsi="Times New Roman" w:cs="Times New Roman"/>
-          <w:b/>
-          <w:bCs/>
-          <w:sz w:val="24"/>
-          <w:szCs w:val="24"/>
-        </w:rPr>
-      </w:pPr>
-    </w:p>
-    <w:p>
-      <w:pPr>
-        <w:jc w:val="both"/>
-        <w:rPr>
-          <w:rFonts w:ascii="Times New Roman" w:hAnsi="Times New Roman" w:cs="Times New Roman"/>
-          <w:b/>
-          <w:bCs/>
-          <w:sz w:val="24"/>
-          <w:szCs w:val="24"/>
-        </w:rPr>
-      </w:pPr>
-    </w:p>
-    <w:p>
-      <w:pPr>
-        <w:jc w:val="both"/>
-        <w:rPr>
-          <w:rFonts w:ascii="Times New Roman" w:hAnsi="Times New Roman" w:cs="Times New Roman"/>
-          <w:b/>
-          <w:bCs/>
-          <w:sz w:val="24"/>
-          <w:szCs w:val="24"/>
-        </w:rPr>
-      </w:pPr>
-    </w:p>
-    <w:p>
-      <w:pPr>
-        <w:jc w:val="both"/>
-        <w:rPr>
-          <w:rFonts w:ascii="Times New Roman" w:hAnsi="Times New Roman" w:cs="Times New Roman"/>
-          <w:b/>
-          <w:bCs/>
-          <w:sz w:val="24"/>
-          <w:szCs w:val="24"/>
-        </w:rPr>
-      </w:pPr>
-    </w:p>
-    <w:p>
-      <w:pPr>
-        <w:jc w:val="both"/>
-        <w:rPr>
-          <w:rFonts w:ascii="Times New Roman" w:hAnsi="Times New Roman" w:cs="Times New Roman"/>
-          <w:b/>
-          <w:bCs/>
-          <w:sz w:val="24"/>
-          <w:szCs w:val="24"/>
-        </w:rPr>
-      </w:pPr>
-    </w:p>
-    <w:p>
-      <w:pPr>
-        <w:jc w:val="both"/>
-        <w:rPr>
-          <w:rFonts w:ascii="Times New Roman" w:hAnsi="Times New Roman" w:cs="Times New Roman"/>
-          <w:b/>
-          <w:bCs/>
-          <w:sz w:val="24"/>
-          <w:szCs w:val="24"/>
-        </w:rPr>
-      </w:pPr>
-    </w:p>
-    <w:p>
-      <w:pPr>
-        <w:jc w:val="both"/>
-        <w:rPr>
-          <w:rFonts w:ascii="Times New Roman" w:hAnsi="Times New Roman" w:cs="Times New Roman"/>
-          <w:b/>
-          <w:bCs/>
-          <w:sz w:val="24"/>
-          <w:szCs w:val="24"/>
-        </w:rPr>
-      </w:pPr>
     </w:p>
     <w:p>
       <w:pPr>
@@ -9169,6 +9800,12 @@
       <w:footerReference w:type="default" r:id="rId12"/>
       <w:pgSz w:w="11906" w:h="16838"/>
       <w:pgMar w:top="1440" w:right="1080" w:bottom="1440" w:left="1080" w:header="708" w:footer="708" w:gutter="0"/>
+      <w:pgBorders w:offsetFrom="page">
+        <w:top w:val="thinThickSmallGap" w:sz="18" w:space="24" w:color="auto"/>
+        <w:left w:val="thinThickSmallGap" w:sz="18" w:space="24" w:color="auto"/>
+        <w:bottom w:val="thinThickSmallGap" w:sz="18" w:space="24" w:color="auto"/>
+        <w:right w:val="thinThickSmallGap" w:sz="18" w:space="24" w:color="auto"/>
+      </w:pgBorders>
       <w:cols w:space="708"/>
       <w:docGrid w:linePitch="360"/>
     </w:sectPr>
@@ -9621,6 +10258,119 @@
     </w:lvl>
   </w:abstractNum>
   <w:abstractNum w:abstractNumId="3" w15:restartNumberingAfterBreak="0">
+    <w:nsid w:val="19DA01E0"/>
+    <w:multiLevelType w:val="hybridMultilevel"/>
+    <w:tmpl w:val="27BA7C2A"/>
+    <w:lvl w:ilvl="0" w:tplc="40090003">
+      <w:start w:val="1"/>
+      <w:numFmt w:val="bullet"/>
+      <w:lvlText w:val="o"/>
+      <w:lvlJc w:val="left"/>
+      <w:pPr>
+        <w:ind w:left="1440" w:hanging="360"/>
+      </w:pPr>
+      <w:rPr>
+        <w:rFonts w:ascii="Courier New" w:hAnsi="Courier New" w:cs="Courier New" w:hint="default"/>
+      </w:rPr>
+    </w:lvl>
+    <w:lvl w:ilvl="1" w:tplc="40090003" w:tentative="1">
+      <w:start w:val="1"/>
+      <w:numFmt w:val="bullet"/>
+      <w:lvlText w:val="o"/>
+      <w:lvlJc w:val="left"/>
+      <w:pPr>
+        <w:ind w:left="2160" w:hanging="360"/>
+      </w:pPr>
+      <w:rPr>
+        <w:rFonts w:ascii="Courier New" w:hAnsi="Courier New" w:cs="Courier New" w:hint="default"/>
+      </w:rPr>
+    </w:lvl>
+    <w:lvl w:ilvl="2" w:tplc="40090005" w:tentative="1">
+      <w:start w:val="1"/>
+      <w:numFmt w:val="bullet"/>
+      <w:lvlText w:val=""/>
+      <w:lvlJc w:val="left"/>
+      <w:pPr>
+        <w:ind w:left="2880" w:hanging="360"/>
+      </w:pPr>
+      <w:rPr>
+        <w:rFonts w:ascii="Wingdings" w:hAnsi="Wingdings" w:hint="default"/>
+      </w:rPr>
+    </w:lvl>
+    <w:lvl w:ilvl="3" w:tplc="40090001" w:tentative="1">
+      <w:start w:val="1"/>
+      <w:numFmt w:val="bullet"/>
+      <w:lvlText w:val=""/>
+      <w:lvlJc w:val="left"/>
+      <w:pPr>
+        <w:ind w:left="3600" w:hanging="360"/>
+      </w:pPr>
+      <w:rPr>
+        <w:rFonts w:ascii="Symbol" w:hAnsi="Symbol" w:hint="default"/>
+      </w:rPr>
+    </w:lvl>
+    <w:lvl w:ilvl="4" w:tplc="40090003" w:tentative="1">
+      <w:start w:val="1"/>
+      <w:numFmt w:val="bullet"/>
+      <w:lvlText w:val="o"/>
+      <w:lvlJc w:val="left"/>
+      <w:pPr>
+        <w:ind w:left="4320" w:hanging="360"/>
+      </w:pPr>
+      <w:rPr>
+        <w:rFonts w:ascii="Courier New" w:hAnsi="Courier New" w:cs="Courier New" w:hint="default"/>
+      </w:rPr>
+    </w:lvl>
+    <w:lvl w:ilvl="5" w:tplc="40090005" w:tentative="1">
+      <w:start w:val="1"/>
+      <w:numFmt w:val="bullet"/>
+      <w:lvlText w:val=""/>
+      <w:lvlJc w:val="left"/>
+      <w:pPr>
+        <w:ind w:left="5040" w:hanging="360"/>
+      </w:pPr>
+      <w:rPr>
+        <w:rFonts w:ascii="Wingdings" w:hAnsi="Wingdings" w:hint="default"/>
+      </w:rPr>
+    </w:lvl>
+    <w:lvl w:ilvl="6" w:tplc="40090001" w:tentative="1">
+      <w:start w:val="1"/>
+      <w:numFmt w:val="bullet"/>
+      <w:lvlText w:val=""/>
+      <w:lvlJc w:val="left"/>
+      <w:pPr>
+        <w:ind w:left="5760" w:hanging="360"/>
+      </w:pPr>
+      <w:rPr>
+        <w:rFonts w:ascii="Symbol" w:hAnsi="Symbol" w:hint="default"/>
+      </w:rPr>
+    </w:lvl>
+    <w:lvl w:ilvl="7" w:tplc="40090003" w:tentative="1">
+      <w:start w:val="1"/>
+      <w:numFmt w:val="bullet"/>
+      <w:lvlText w:val="o"/>
+      <w:lvlJc w:val="left"/>
+      <w:pPr>
+        <w:ind w:left="6480" w:hanging="360"/>
+      </w:pPr>
+      <w:rPr>
+        <w:rFonts w:ascii="Courier New" w:hAnsi="Courier New" w:cs="Courier New" w:hint="default"/>
+      </w:rPr>
+    </w:lvl>
+    <w:lvl w:ilvl="8" w:tplc="40090005" w:tentative="1">
+      <w:start w:val="1"/>
+      <w:numFmt w:val="bullet"/>
+      <w:lvlText w:val=""/>
+      <w:lvlJc w:val="left"/>
+      <w:pPr>
+        <w:ind w:left="7200" w:hanging="360"/>
+      </w:pPr>
+      <w:rPr>
+        <w:rFonts w:ascii="Wingdings" w:hAnsi="Wingdings" w:hint="default"/>
+      </w:rPr>
+    </w:lvl>
+  </w:abstractNum>
+  <w:abstractNum w:abstractNumId="4" w15:restartNumberingAfterBreak="0">
     <w:nsid w:val="1AA72DE1"/>
     <w:multiLevelType w:val="hybridMultilevel"/>
     <w:tmpl w:val="3EB4E22C"/>
@@ -9710,7 +10460,120 @@
       </w:pPr>
     </w:lvl>
   </w:abstractNum>
-  <w:abstractNum w:abstractNumId="4" w15:restartNumberingAfterBreak="0">
+  <w:abstractNum w:abstractNumId="5" w15:restartNumberingAfterBreak="0">
+    <w:nsid w:val="1E3B6D4F"/>
+    <w:multiLevelType w:val="hybridMultilevel"/>
+    <w:tmpl w:val="92ECCE92"/>
+    <w:lvl w:ilvl="0" w:tplc="40090001">
+      <w:start w:val="1"/>
+      <w:numFmt w:val="bullet"/>
+      <w:lvlText w:val=""/>
+      <w:lvlJc w:val="left"/>
+      <w:pPr>
+        <w:ind w:left="720" w:hanging="360"/>
+      </w:pPr>
+      <w:rPr>
+        <w:rFonts w:ascii="Symbol" w:hAnsi="Symbol" w:hint="default"/>
+      </w:rPr>
+    </w:lvl>
+    <w:lvl w:ilvl="1" w:tplc="40090003" w:tentative="1">
+      <w:start w:val="1"/>
+      <w:numFmt w:val="bullet"/>
+      <w:lvlText w:val="o"/>
+      <w:lvlJc w:val="left"/>
+      <w:pPr>
+        <w:ind w:left="1440" w:hanging="360"/>
+      </w:pPr>
+      <w:rPr>
+        <w:rFonts w:ascii="Courier New" w:hAnsi="Courier New" w:cs="Courier New" w:hint="default"/>
+      </w:rPr>
+    </w:lvl>
+    <w:lvl w:ilvl="2" w:tplc="40090005" w:tentative="1">
+      <w:start w:val="1"/>
+      <w:numFmt w:val="bullet"/>
+      <w:lvlText w:val=""/>
+      <w:lvlJc w:val="left"/>
+      <w:pPr>
+        <w:ind w:left="2160" w:hanging="360"/>
+      </w:pPr>
+      <w:rPr>
+        <w:rFonts w:ascii="Wingdings" w:hAnsi="Wingdings" w:hint="default"/>
+      </w:rPr>
+    </w:lvl>
+    <w:lvl w:ilvl="3" w:tplc="40090001" w:tentative="1">
+      <w:start w:val="1"/>
+      <w:numFmt w:val="bullet"/>
+      <w:lvlText w:val=""/>
+      <w:lvlJc w:val="left"/>
+      <w:pPr>
+        <w:ind w:left="2880" w:hanging="360"/>
+      </w:pPr>
+      <w:rPr>
+        <w:rFonts w:ascii="Symbol" w:hAnsi="Symbol" w:hint="default"/>
+      </w:rPr>
+    </w:lvl>
+    <w:lvl w:ilvl="4" w:tplc="40090003" w:tentative="1">
+      <w:start w:val="1"/>
+      <w:numFmt w:val="bullet"/>
+      <w:lvlText w:val="o"/>
+      <w:lvlJc w:val="left"/>
+      <w:pPr>
+        <w:ind w:left="3600" w:hanging="360"/>
+      </w:pPr>
+      <w:rPr>
+        <w:rFonts w:ascii="Courier New" w:hAnsi="Courier New" w:cs="Courier New" w:hint="default"/>
+      </w:rPr>
+    </w:lvl>
+    <w:lvl w:ilvl="5" w:tplc="40090005" w:tentative="1">
+      <w:start w:val="1"/>
+      <w:numFmt w:val="bullet"/>
+      <w:lvlText w:val=""/>
+      <w:lvlJc w:val="left"/>
+      <w:pPr>
+        <w:ind w:left="4320" w:hanging="360"/>
+      </w:pPr>
+      <w:rPr>
+        <w:rFonts w:ascii="Wingdings" w:hAnsi="Wingdings" w:hint="default"/>
+      </w:rPr>
+    </w:lvl>
+    <w:lvl w:ilvl="6" w:tplc="40090001" w:tentative="1">
+      <w:start w:val="1"/>
+      <w:numFmt w:val="bullet"/>
+      <w:lvlText w:val=""/>
+      <w:lvlJc w:val="left"/>
+      <w:pPr>
+        <w:ind w:left="5040" w:hanging="360"/>
+      </w:pPr>
+      <w:rPr>
+        <w:rFonts w:ascii="Symbol" w:hAnsi="Symbol" w:hint="default"/>
+      </w:rPr>
+    </w:lvl>
+    <w:lvl w:ilvl="7" w:tplc="40090003" w:tentative="1">
+      <w:start w:val="1"/>
+      <w:numFmt w:val="bullet"/>
+      <w:lvlText w:val="o"/>
+      <w:lvlJc w:val="left"/>
+      <w:pPr>
+        <w:ind w:left="5760" w:hanging="360"/>
+      </w:pPr>
+      <w:rPr>
+        <w:rFonts w:ascii="Courier New" w:hAnsi="Courier New" w:cs="Courier New" w:hint="default"/>
+      </w:rPr>
+    </w:lvl>
+    <w:lvl w:ilvl="8" w:tplc="40090005" w:tentative="1">
+      <w:start w:val="1"/>
+      <w:numFmt w:val="bullet"/>
+      <w:lvlText w:val=""/>
+      <w:lvlJc w:val="left"/>
+      <w:pPr>
+        <w:ind w:left="6480" w:hanging="360"/>
+      </w:pPr>
+      <w:rPr>
+        <w:rFonts w:ascii="Wingdings" w:hAnsi="Wingdings" w:hint="default"/>
+      </w:rPr>
+    </w:lvl>
+  </w:abstractNum>
+  <w:abstractNum w:abstractNumId="6" w15:restartNumberingAfterBreak="0">
     <w:nsid w:val="224B497B"/>
     <w:multiLevelType w:val="hybridMultilevel"/>
     <w:tmpl w:val="59E2BD52"/>
@@ -9823,7 +10686,7 @@
       </w:rPr>
     </w:lvl>
   </w:abstractNum>
-  <w:abstractNum w:abstractNumId="5" w15:restartNumberingAfterBreak="0">
+  <w:abstractNum w:abstractNumId="7" w15:restartNumberingAfterBreak="0">
     <w:nsid w:val="2DB37148"/>
     <w:multiLevelType w:val="hybridMultilevel"/>
     <w:tmpl w:val="E67E1258"/>
@@ -9914,7 +10777,120 @@
       </w:pPr>
     </w:lvl>
   </w:abstractNum>
-  <w:abstractNum w:abstractNumId="6" w15:restartNumberingAfterBreak="0">
+  <w:abstractNum w:abstractNumId="8" w15:restartNumberingAfterBreak="0">
+    <w:nsid w:val="3C0B2E12"/>
+    <w:multiLevelType w:val="hybridMultilevel"/>
+    <w:tmpl w:val="4A703038"/>
+    <w:lvl w:ilvl="0" w:tplc="40090003">
+      <w:start w:val="1"/>
+      <w:numFmt w:val="bullet"/>
+      <w:lvlText w:val="o"/>
+      <w:lvlJc w:val="left"/>
+      <w:pPr>
+        <w:ind w:left="720" w:hanging="360"/>
+      </w:pPr>
+      <w:rPr>
+        <w:rFonts w:ascii="Courier New" w:hAnsi="Courier New" w:cs="Courier New" w:hint="default"/>
+      </w:rPr>
+    </w:lvl>
+    <w:lvl w:ilvl="1" w:tplc="40090003" w:tentative="1">
+      <w:start w:val="1"/>
+      <w:numFmt w:val="bullet"/>
+      <w:lvlText w:val="o"/>
+      <w:lvlJc w:val="left"/>
+      <w:pPr>
+        <w:ind w:left="1440" w:hanging="360"/>
+      </w:pPr>
+      <w:rPr>
+        <w:rFonts w:ascii="Courier New" w:hAnsi="Courier New" w:cs="Courier New" w:hint="default"/>
+      </w:rPr>
+    </w:lvl>
+    <w:lvl w:ilvl="2" w:tplc="40090005" w:tentative="1">
+      <w:start w:val="1"/>
+      <w:numFmt w:val="bullet"/>
+      <w:lvlText w:val=""/>
+      <w:lvlJc w:val="left"/>
+      <w:pPr>
+        <w:ind w:left="2160" w:hanging="360"/>
+      </w:pPr>
+      <w:rPr>
+        <w:rFonts w:ascii="Wingdings" w:hAnsi="Wingdings" w:hint="default"/>
+      </w:rPr>
+    </w:lvl>
+    <w:lvl w:ilvl="3" w:tplc="40090001" w:tentative="1">
+      <w:start w:val="1"/>
+      <w:numFmt w:val="bullet"/>
+      <w:lvlText w:val=""/>
+      <w:lvlJc w:val="left"/>
+      <w:pPr>
+        <w:ind w:left="2880" w:hanging="360"/>
+      </w:pPr>
+      <w:rPr>
+        <w:rFonts w:ascii="Symbol" w:hAnsi="Symbol" w:hint="default"/>
+      </w:rPr>
+    </w:lvl>
+    <w:lvl w:ilvl="4" w:tplc="40090003" w:tentative="1">
+      <w:start w:val="1"/>
+      <w:numFmt w:val="bullet"/>
+      <w:lvlText w:val="o"/>
+      <w:lvlJc w:val="left"/>
+      <w:pPr>
+        <w:ind w:left="3600" w:hanging="360"/>
+      </w:pPr>
+      <w:rPr>
+        <w:rFonts w:ascii="Courier New" w:hAnsi="Courier New" w:cs="Courier New" w:hint="default"/>
+      </w:rPr>
+    </w:lvl>
+    <w:lvl w:ilvl="5" w:tplc="40090005" w:tentative="1">
+      <w:start w:val="1"/>
+      <w:numFmt w:val="bullet"/>
+      <w:lvlText w:val=""/>
+      <w:lvlJc w:val="left"/>
+      <w:pPr>
+        <w:ind w:left="4320" w:hanging="360"/>
+      </w:pPr>
+      <w:rPr>
+        <w:rFonts w:ascii="Wingdings" w:hAnsi="Wingdings" w:hint="default"/>
+      </w:rPr>
+    </w:lvl>
+    <w:lvl w:ilvl="6" w:tplc="40090001" w:tentative="1">
+      <w:start w:val="1"/>
+      <w:numFmt w:val="bullet"/>
+      <w:lvlText w:val=""/>
+      <w:lvlJc w:val="left"/>
+      <w:pPr>
+        <w:ind w:left="5040" w:hanging="360"/>
+      </w:pPr>
+      <w:rPr>
+        <w:rFonts w:ascii="Symbol" w:hAnsi="Symbol" w:hint="default"/>
+      </w:rPr>
+    </w:lvl>
+    <w:lvl w:ilvl="7" w:tplc="40090003" w:tentative="1">
+      <w:start w:val="1"/>
+      <w:numFmt w:val="bullet"/>
+      <w:lvlText w:val="o"/>
+      <w:lvlJc w:val="left"/>
+      <w:pPr>
+        <w:ind w:left="5760" w:hanging="360"/>
+      </w:pPr>
+      <w:rPr>
+        <w:rFonts w:ascii="Courier New" w:hAnsi="Courier New" w:cs="Courier New" w:hint="default"/>
+      </w:rPr>
+    </w:lvl>
+    <w:lvl w:ilvl="8" w:tplc="40090005" w:tentative="1">
+      <w:start w:val="1"/>
+      <w:numFmt w:val="bullet"/>
+      <w:lvlText w:val=""/>
+      <w:lvlJc w:val="left"/>
+      <w:pPr>
+        <w:ind w:left="6480" w:hanging="360"/>
+      </w:pPr>
+      <w:rPr>
+        <w:rFonts w:ascii="Wingdings" w:hAnsi="Wingdings" w:hint="default"/>
+      </w:rPr>
+    </w:lvl>
+  </w:abstractNum>
+  <w:abstractNum w:abstractNumId="9" w15:restartNumberingAfterBreak="0">
     <w:nsid w:val="4A81097E"/>
     <w:multiLevelType w:val="hybridMultilevel"/>
     <w:tmpl w:val="A25073B4"/>
@@ -10027,7 +11003,7 @@
       </w:rPr>
     </w:lvl>
   </w:abstractNum>
-  <w:abstractNum w:abstractNumId="7" w15:restartNumberingAfterBreak="0">
+  <w:abstractNum w:abstractNumId="10" w15:restartNumberingAfterBreak="0">
     <w:nsid w:val="5E5E025E"/>
     <w:multiLevelType w:val="hybridMultilevel"/>
     <w:tmpl w:val="18ACC980"/>
@@ -10140,7 +11116,7 @@
       </w:rPr>
     </w:lvl>
   </w:abstractNum>
-  <w:abstractNum w:abstractNumId="8" w15:restartNumberingAfterBreak="0">
+  <w:abstractNum w:abstractNumId="11" w15:restartNumberingAfterBreak="0">
     <w:nsid w:val="6C721D04"/>
     <w:multiLevelType w:val="multilevel"/>
     <w:tmpl w:val="1A92949E"/>
@@ -10263,7 +11239,7 @@
       </w:rPr>
     </w:lvl>
   </w:abstractNum>
-  <w:abstractNum w:abstractNumId="9" w15:restartNumberingAfterBreak="0">
+  <w:abstractNum w:abstractNumId="12" w15:restartNumberingAfterBreak="0">
     <w:nsid w:val="6FCB1847"/>
     <w:multiLevelType w:val="hybridMultilevel"/>
     <w:tmpl w:val="20B04CC0"/>
@@ -10380,13 +11356,13 @@
     <w:abstractNumId w:val="1"/>
   </w:num>
   <w:num w:numId="2" w16cid:durableId="293144301">
-    <w:abstractNumId w:val="8"/>
+    <w:abstractNumId w:val="11"/>
   </w:num>
   <w:num w:numId="3" w16cid:durableId="2047827332">
-    <w:abstractNumId w:val="3"/>
+    <w:abstractNumId w:val="4"/>
   </w:num>
   <w:num w:numId="4" w16cid:durableId="951084997">
-    <w:abstractNumId w:val="5"/>
+    <w:abstractNumId w:val="7"/>
   </w:num>
   <w:num w:numId="5" w16cid:durableId="911626290">
     <w:abstractNumId w:val="2"/>
@@ -10395,16 +11371,25 @@
     <w:abstractNumId w:val="0"/>
   </w:num>
   <w:num w:numId="7" w16cid:durableId="468209551">
-    <w:abstractNumId w:val="7"/>
+    <w:abstractNumId w:val="10"/>
   </w:num>
   <w:num w:numId="8" w16cid:durableId="2090231236">
+    <w:abstractNumId w:val="9"/>
+  </w:num>
+  <w:num w:numId="9" w16cid:durableId="2087068946">
+    <w:abstractNumId w:val="12"/>
+  </w:num>
+  <w:num w:numId="10" w16cid:durableId="1814826999">
     <w:abstractNumId w:val="6"/>
   </w:num>
-  <w:num w:numId="9" w16cid:durableId="2087068946">
-    <w:abstractNumId w:val="9"/>
+  <w:num w:numId="11" w16cid:durableId="2120833423">
+    <w:abstractNumId w:val="5"/>
   </w:num>
-  <w:num w:numId="10" w16cid:durableId="1814826999">
-    <w:abstractNumId w:val="4"/>
+  <w:num w:numId="12" w16cid:durableId="419327133">
+    <w:abstractNumId w:val="3"/>
+  </w:num>
+  <w:num w:numId="13" w16cid:durableId="1044063545">
+    <w:abstractNumId w:val="8"/>
   </w:num>
 </w:numbering>
 </file>
@@ -11018,7 +12003,6 @@
   <w:style w:type="character" w:default="1" w:styleId="DefaultParagraphFont">
     <w:name w:val="Default Paragraph Font"/>
     <w:uiPriority w:val="1"/>
-    <w:semiHidden/>
     <w:unhideWhenUsed/>
   </w:style>
   <w:style w:type="table" w:default="1" w:styleId="TableNormal">

</xml_diff>